<commit_message>
Final version of revised paper
</commit_message>
<xml_diff>
--- a/BioinformaticsRevison/ResponseBIOINF-2019-0261.docx
+++ b/BioinformaticsRevison/ResponseBIOINF-2019-0261.docx
@@ -13,6 +13,49 @@
         <w:rPr>
           <w:rFonts w:ascii="Times New Roman" w:hAnsi="Times New Roman" w:cs="Times New Roman"/>
         </w:rPr>
+        <w:t>Friday 16</w:t>
+      </w:r>
+      <w:r>
+        <w:rPr>
+          <w:rFonts w:ascii="Times New Roman" w:hAnsi="Times New Roman" w:cs="Times New Roman"/>
+          <w:vertAlign w:val="superscript"/>
+        </w:rPr>
+        <w:t>th</w:t>
+      </w:r>
+      <w:r>
+        <w:rPr>
+          <w:rFonts w:ascii="Times New Roman" w:hAnsi="Times New Roman" w:cs="Times New Roman"/>
+        </w:rPr>
+        <w:t>, August 2019</w:t>
+      </w:r>
+    </w:p>
+    <w:p>
+      <w:pPr>
+        <w:jc w:val="both"/>
+        <w:rPr>
+          <w:rFonts w:ascii="Times New Roman" w:hAnsi="Times New Roman" w:cs="Times New Roman"/>
+        </w:rPr>
+      </w:pPr>
+    </w:p>
+    <w:p>
+      <w:pPr>
+        <w:jc w:val="both"/>
+        <w:rPr>
+          <w:rFonts w:ascii="Times New Roman" w:hAnsi="Times New Roman" w:cs="Times New Roman"/>
+        </w:rPr>
+      </w:pPr>
+    </w:p>
+    <w:p>
+      <w:pPr>
+        <w:jc w:val="both"/>
+        <w:rPr>
+          <w:rFonts w:ascii="Times New Roman" w:hAnsi="Times New Roman" w:cs="Times New Roman"/>
+        </w:rPr>
+      </w:pPr>
+      <w:r>
+        <w:rPr>
+          <w:rFonts w:ascii="Times New Roman" w:hAnsi="Times New Roman" w:cs="Times New Roman"/>
+        </w:rPr>
         <w:t xml:space="preserve">Dear Editor, </w:t>
       </w:r>
     </w:p>
@@ -35,7 +78,34 @@
         <w:rPr>
           <w:rFonts w:ascii="Times New Roman" w:hAnsi="Times New Roman" w:cs="Times New Roman"/>
         </w:rPr>
-        <w:t xml:space="preserve">We would like to thank both reviewers for their insightful comments. In almost all cases, we have revised the manuscript in accordance with their recommendations.  </w:t>
+        <w:t xml:space="preserve">We would like to </w:t>
+      </w:r>
+      <w:r>
+        <w:rPr>
+          <w:rFonts w:ascii="Times New Roman" w:hAnsi="Times New Roman" w:cs="Times New Roman"/>
+          <w:b/>
+        </w:rPr>
+        <w:t>thank bot</w:t>
+      </w:r>
+      <w:r>
+        <w:rPr>
+          <w:rFonts w:ascii="Times New Roman" w:hAnsi="Times New Roman" w:cs="Times New Roman"/>
+          <w:b/>
+        </w:rPr>
+        <w:t>h reviewers for their helpful</w:t>
+      </w:r>
+      <w:r>
+        <w:rPr>
+          <w:rFonts w:ascii="Times New Roman" w:hAnsi="Times New Roman" w:cs="Times New Roman"/>
+          <w:b/>
+        </w:rPr>
+        <w:t xml:space="preserve"> comments</w:t>
+      </w:r>
+      <w:r>
+        <w:rPr>
+          <w:rFonts w:ascii="Times New Roman" w:hAnsi="Times New Roman" w:cs="Times New Roman"/>
+        </w:rPr>
+        <w:t xml:space="preserve">. In almost all cases, we have revised the manuscript in accordance with their recommendations.  </w:t>
       </w:r>
       <w:r>
         <w:rPr>
@@ -62,57 +132,80 @@
       <w:r>
         <w:rPr>
           <w:rFonts w:ascii="Times New Roman" w:hAnsi="Times New Roman" w:cs="Times New Roman"/>
+          <w:b/>
         </w:rPr>
         <w:t xml:space="preserve">We </w:t>
       </w:r>
       <w:r>
         <w:rPr>
           <w:rFonts w:ascii="Times New Roman" w:hAnsi="Times New Roman" w:cs="Times New Roman"/>
+          <w:b/>
         </w:rPr>
         <w:t xml:space="preserve">would </w:t>
       </w:r>
       <w:r>
         <w:rPr>
           <w:rFonts w:ascii="Times New Roman" w:hAnsi="Times New Roman" w:cs="Times New Roman"/>
+          <w:b/>
         </w:rPr>
         <w:t xml:space="preserve">also </w:t>
       </w:r>
       <w:r>
         <w:rPr>
           <w:rFonts w:ascii="Times New Roman" w:hAnsi="Times New Roman" w:cs="Times New Roman"/>
-        </w:rPr>
-        <w:t xml:space="preserve">like to ask for a waiver of publishing charges. This work is unfunded. A letter from our head of department is attached. </w:t>
-      </w:r>
-    </w:p>
-    <w:p>
-      <w:pPr>
-        <w:jc w:val="both"/>
-        <w:rPr>
-          <w:rFonts w:ascii="Times New Roman" w:hAnsi="Times New Roman" w:cs="Times New Roman"/>
-        </w:rPr>
-      </w:pPr>
-    </w:p>
-    <w:p>
-      <w:pPr>
-        <w:jc w:val="both"/>
-        <w:rPr>
-          <w:rFonts w:ascii="Times New Roman" w:hAnsi="Times New Roman" w:cs="Times New Roman"/>
-        </w:rPr>
-      </w:pPr>
-    </w:p>
-    <w:p>
-      <w:pPr>
-        <w:jc w:val="both"/>
-        <w:rPr>
-          <w:rFonts w:ascii="Times New Roman" w:hAnsi="Times New Roman" w:cs="Times New Roman"/>
-        </w:rPr>
-      </w:pPr>
-    </w:p>
-    <w:p>
-      <w:pPr>
-        <w:jc w:val="both"/>
-        <w:rPr>
-          <w:rFonts w:ascii="Times New Roman" w:hAnsi="Times New Roman" w:cs="Times New Roman"/>
+          <w:b/>
+        </w:rPr>
+        <w:t>like to ask for a waiver of publishing charges</w:t>
+      </w:r>
+      <w:r>
+        <w:rPr>
+          <w:rFonts w:ascii="Times New Roman" w:hAnsi="Times New Roman" w:cs="Times New Roman"/>
+        </w:rPr>
+        <w:t>. This work is unfunded. A letter from our head of department</w:t>
+      </w:r>
+      <w:r>
+        <w:rPr>
+          <w:rFonts w:ascii="Times New Roman" w:hAnsi="Times New Roman" w:cs="Times New Roman"/>
+        </w:rPr>
+        <w:t xml:space="preserve"> testifying to this</w:t>
+      </w:r>
+      <w:r>
+        <w:rPr>
+          <w:rFonts w:ascii="Times New Roman" w:hAnsi="Times New Roman" w:cs="Times New Roman"/>
+        </w:rPr>
+        <w:t xml:space="preserve"> is attached. </w:t>
+      </w:r>
+    </w:p>
+    <w:p>
+      <w:pPr>
+        <w:jc w:val="both"/>
+        <w:rPr>
+          <w:rFonts w:ascii="Times New Roman" w:hAnsi="Times New Roman" w:cs="Times New Roman"/>
+        </w:rPr>
+      </w:pPr>
+    </w:p>
+    <w:p>
+      <w:pPr>
+        <w:jc w:val="both"/>
+        <w:rPr>
+          <w:rFonts w:ascii="Times New Roman" w:hAnsi="Times New Roman" w:cs="Times New Roman"/>
+        </w:rPr>
+      </w:pPr>
+    </w:p>
+    <w:p>
+      <w:pPr>
+        <w:jc w:val="both"/>
+        <w:rPr>
+          <w:rFonts w:ascii="Times New Roman" w:hAnsi="Times New Roman" w:cs="Times New Roman"/>
+        </w:rPr>
+      </w:pPr>
+    </w:p>
+    <w:p>
+      <w:pPr>
+        <w:jc w:val="both"/>
+        <w:rPr>
+          <w:rFonts w:ascii="Times New Roman" w:hAnsi="Times New Roman" w:cs="Times New Roman"/>
+          <w:b/>
           <w:sz w:val="32"/>
           <w:szCs w:val="32"/>
         </w:rPr>
@@ -120,6 +213,7 @@
       <w:r>
         <w:rPr>
           <w:rFonts w:ascii="Times New Roman" w:hAnsi="Times New Roman" w:cs="Times New Roman"/>
+          <w:b/>
           <w:sz w:val="32"/>
           <w:szCs w:val="32"/>
         </w:rPr>
@@ -128,6 +222,7 @@
       <w:r>
         <w:rPr>
           <w:rFonts w:ascii="Times New Roman" w:hAnsi="Times New Roman" w:cs="Times New Roman"/>
+          <w:b/>
           <w:sz w:val="32"/>
           <w:szCs w:val="32"/>
         </w:rPr>
@@ -136,6 +231,7 @@
       <w:r>
         <w:rPr>
           <w:rFonts w:ascii="Times New Roman" w:hAnsi="Times New Roman" w:cs="Times New Roman"/>
+          <w:b/>
           <w:sz w:val="32"/>
           <w:szCs w:val="32"/>
         </w:rPr>
@@ -144,6 +240,7 @@
       <w:r>
         <w:rPr>
           <w:rFonts w:ascii="Times New Roman" w:hAnsi="Times New Roman" w:cs="Times New Roman"/>
+          <w:b/>
           <w:sz w:val="32"/>
           <w:szCs w:val="32"/>
         </w:rPr>
@@ -152,6 +249,7 @@
       <w:r>
         <w:rPr>
           <w:rFonts w:ascii="Times New Roman" w:hAnsi="Times New Roman" w:cs="Times New Roman"/>
+          <w:b/>
           <w:sz w:val="32"/>
           <w:szCs w:val="32"/>
         </w:rPr>
@@ -704,7 +802,14 @@
         <w:rPr>
           <w:rFonts w:ascii="Times New Roman" w:hAnsi="Times New Roman" w:cs="Times New Roman"/>
         </w:rPr>
-        <w:t>Also, in equation (2), these random SNP effects are multiplied by the model matrix M</w:t>
+        <w:t xml:space="preserve">Also, in equation (2), these random SNP effects are </w:t>
+      </w:r>
+      <w:r>
+        <w:rPr>
+          <w:rFonts w:ascii="Times New Roman" w:hAnsi="Times New Roman" w:cs="Times New Roman"/>
+        </w:rPr>
+        <w:lastRenderedPageBreak/>
+        <w:t>multiplied by the model matrix M</w:t>
       </w:r>
       <w:r>
         <w:rPr>
@@ -890,14 +995,7 @@
         <w:rPr>
           <w:rFonts w:ascii="Times New Roman" w:hAnsi="Times New Roman" w:cs="Times New Roman"/>
         </w:rPr>
-        <w:t xml:space="preserve">Consequently, the </w:t>
-      </w:r>
-      <w:r>
-        <w:rPr>
-          <w:rFonts w:ascii="Times New Roman" w:hAnsi="Times New Roman" w:cs="Times New Roman"/>
-        </w:rPr>
-        <w:lastRenderedPageBreak/>
-        <w:t>(</w:t>
+        <w:t>Consequently, the (</w:t>
       </w:r>
       <w:proofErr w:type="gramStart"/>
       <w:r>
@@ -1415,6 +1513,7 @@
         <w:jc w:val="both"/>
         <w:rPr>
           <w:rFonts w:ascii="Times New Roman" w:hAnsi="Times New Roman" w:cs="Times New Roman"/>
+          <w:b/>
           <w:sz w:val="32"/>
           <w:szCs w:val="32"/>
         </w:rPr>
@@ -1422,6 +1521,7 @@
       <w:r>
         <w:rPr>
           <w:rFonts w:ascii="Times New Roman" w:hAnsi="Times New Roman" w:cs="Times New Roman"/>
+          <w:b/>
           <w:sz w:val="32"/>
           <w:szCs w:val="32"/>
         </w:rPr>
@@ -1430,6 +1530,7 @@
       <w:r>
         <w:rPr>
           <w:rFonts w:ascii="Times New Roman" w:hAnsi="Times New Roman" w:cs="Times New Roman"/>
+          <w:b/>
           <w:sz w:val="32"/>
           <w:szCs w:val="32"/>
         </w:rPr>
@@ -3676,6 +3777,7 @@
         <w:jc w:val="both"/>
         <w:rPr>
           <w:rFonts w:ascii="Times New Roman" w:hAnsi="Times New Roman" w:cs="Times New Roman"/>
+          <w:b/>
           <w:sz w:val="32"/>
           <w:szCs w:val="32"/>
         </w:rPr>
@@ -3683,648 +3785,628 @@
       <w:r>
         <w:rPr>
           <w:rFonts w:ascii="Times New Roman" w:hAnsi="Times New Roman" w:cs="Times New Roman"/>
+          <w:b/>
           <w:sz w:val="32"/>
           <w:szCs w:val="32"/>
         </w:rPr>
-        <w:t xml:space="preserve">Responses to </w:t>
-      </w:r>
-      <w:r>
-        <w:rPr>
-          <w:rFonts w:ascii="Times New Roman" w:hAnsi="Times New Roman" w:cs="Times New Roman"/>
+        <w:t>Responses to Reviewer 2’s Comments</w:t>
+      </w:r>
+    </w:p>
+    <w:p>
+      <w:pPr>
+        <w:jc w:val="both"/>
+        <w:rPr>
+          <w:rFonts w:ascii="Times New Roman" w:hAnsi="Times New Roman" w:cs="Times New Roman"/>
+          <w:color w:val="000000"/>
+          <w:lang w:val="en-US"/>
+        </w:rPr>
+      </w:pPr>
+    </w:p>
+    <w:p>
+      <w:pPr>
+        <w:jc w:val="both"/>
+        <w:rPr>
+          <w:rFonts w:ascii="Times New Roman" w:eastAsia="Times New Roman" w:hAnsi="Times New Roman" w:cs="Times New Roman"/>
+          <w:i/>
+          <w:color w:val="000000"/>
+          <w:sz w:val="20"/>
+          <w:szCs w:val="20"/>
+        </w:rPr>
+      </w:pPr>
+      <w:r>
+        <w:rPr>
+          <w:rFonts w:ascii="Times New Roman" w:eastAsia="Times New Roman" w:hAnsi="Times New Roman" w:cs="Times New Roman"/>
+          <w:i/>
+          <w:color w:val="000000"/>
+          <w:sz w:val="20"/>
+          <w:szCs w:val="20"/>
+        </w:rPr>
+        <w:t>An incontrovertible contribution of this manuscript is a computationally efficient and well-documented implementation of a multi-locus association method. Lack of such implementations is perhaps one contributor to the lack of interest in multi-locus methods the authors note in their introduction. However, I am doubtful that, as presented, Eagle is a substantial methodological contribution. The authors heavily cite three previous papers (</w:t>
+      </w:r>
+      <w:proofErr w:type="spellStart"/>
+      <w:r>
+        <w:rPr>
+          <w:rFonts w:ascii="Times New Roman" w:eastAsia="Times New Roman" w:hAnsi="Times New Roman" w:cs="Times New Roman"/>
+          <w:i/>
+          <w:color w:val="000000"/>
+          <w:sz w:val="20"/>
+          <w:szCs w:val="20"/>
+        </w:rPr>
+        <w:t>Verbyla</w:t>
+      </w:r>
+      <w:proofErr w:type="spellEnd"/>
+      <w:r>
+        <w:rPr>
+          <w:rFonts w:ascii="Times New Roman" w:eastAsia="Times New Roman" w:hAnsi="Times New Roman" w:cs="Times New Roman"/>
+          <w:i/>
+          <w:color w:val="000000"/>
+          <w:sz w:val="20"/>
+          <w:szCs w:val="20"/>
+        </w:rPr>
+        <w:t xml:space="preserve"> et al. 2007, 2012, and 2014) in describing Eagle. Comparing Eagle to those papers suggests that the only real differences are in the software implementation, the use of marker genotypes instead of intervals, and the use of the extended BIC to evaluate potential covariates.</w:t>
+      </w:r>
+    </w:p>
+    <w:p>
+      <w:pPr>
+        <w:jc w:val="both"/>
+        <w:rPr>
+          <w:rFonts w:ascii="Times New Roman" w:eastAsia="Times New Roman" w:hAnsi="Times New Roman" w:cs="Times New Roman"/>
+          <w:color w:val="000000"/>
+          <w:sz w:val="20"/>
+          <w:szCs w:val="20"/>
+        </w:rPr>
+      </w:pPr>
+    </w:p>
+    <w:p>
+      <w:pPr>
+        <w:jc w:val="both"/>
+        <w:rPr>
+          <w:rFonts w:ascii="Times New Roman" w:eastAsia="Times New Roman" w:hAnsi="Times New Roman" w:cs="Times New Roman"/>
+          <w:color w:val="000000"/>
+          <w:sz w:val="20"/>
+          <w:szCs w:val="20"/>
+        </w:rPr>
+      </w:pPr>
+      <w:r>
+        <w:rPr>
+          <w:rFonts w:ascii="Times New Roman" w:eastAsia="Times New Roman" w:hAnsi="Times New Roman" w:cs="Times New Roman"/>
+          <w:smallCaps/>
+          <w:color w:val="000000"/>
+          <w:sz w:val="20"/>
+          <w:szCs w:val="20"/>
+        </w:rPr>
+        <w:t>Response:</w:t>
+      </w:r>
+      <w:r>
+        <w:rPr>
+          <w:rFonts w:ascii="Times New Roman" w:eastAsia="Times New Roman" w:hAnsi="Times New Roman" w:cs="Times New Roman"/>
+          <w:color w:val="000000"/>
+          <w:sz w:val="20"/>
+          <w:szCs w:val="20"/>
+        </w:rPr>
+        <w:t xml:space="preserve">  “I am doubtful that, as presented, Eagle is a substantial methodological contribution”</w:t>
+      </w:r>
+      <w:r>
+        <w:rPr>
+          <w:rFonts w:ascii="Times New Roman" w:eastAsia="Times New Roman" w:hAnsi="Times New Roman" w:cs="Times New Roman"/>
+          <w:color w:val="000000"/>
+          <w:sz w:val="20"/>
+          <w:szCs w:val="20"/>
+        </w:rPr>
+        <w:t xml:space="preserve">.  The methods are not brand new.  However, the fact that Eagle is based on well-established methods is actually one of Eagle’s strengths.  The methods are tried-and-true.  The points of methodological innovation in this paper are 1. </w:t>
+      </w:r>
+      <w:proofErr w:type="gramStart"/>
+      <w:r>
+        <w:rPr>
+          <w:rFonts w:ascii="Times New Roman" w:eastAsia="Times New Roman" w:hAnsi="Times New Roman" w:cs="Times New Roman"/>
+          <w:color w:val="000000"/>
+          <w:sz w:val="20"/>
+          <w:szCs w:val="20"/>
+        </w:rPr>
+        <w:t>recognising</w:t>
+      </w:r>
+      <w:proofErr w:type="gramEnd"/>
+      <w:r>
+        <w:rPr>
+          <w:rFonts w:ascii="Times New Roman" w:eastAsia="Times New Roman" w:hAnsi="Times New Roman" w:cs="Times New Roman"/>
+          <w:color w:val="000000"/>
+          <w:sz w:val="20"/>
+          <w:szCs w:val="20"/>
+        </w:rPr>
+        <w:t xml:space="preserve"> the value of a method that has been locked away in the plant </w:t>
+      </w:r>
+      <w:proofErr w:type="spellStart"/>
+      <w:r>
+        <w:rPr>
+          <w:rFonts w:ascii="Times New Roman" w:eastAsia="Times New Roman" w:hAnsi="Times New Roman" w:cs="Times New Roman"/>
+          <w:color w:val="000000"/>
+          <w:sz w:val="20"/>
+          <w:szCs w:val="20"/>
+        </w:rPr>
+        <w:t>qtl</w:t>
+      </w:r>
+      <w:proofErr w:type="spellEnd"/>
+      <w:r>
+        <w:rPr>
+          <w:rFonts w:ascii="Times New Roman" w:eastAsia="Times New Roman" w:hAnsi="Times New Roman" w:cs="Times New Roman"/>
+          <w:color w:val="000000"/>
+          <w:sz w:val="20"/>
+          <w:szCs w:val="20"/>
+        </w:rPr>
+        <w:t xml:space="preserve"> mapping space 2. </w:t>
+      </w:r>
+      <w:proofErr w:type="gramStart"/>
+      <w:r>
+        <w:rPr>
+          <w:rFonts w:ascii="Times New Roman" w:eastAsia="Times New Roman" w:hAnsi="Times New Roman" w:cs="Times New Roman"/>
+          <w:color w:val="000000"/>
+          <w:sz w:val="20"/>
+          <w:szCs w:val="20"/>
+        </w:rPr>
+        <w:t>transforming</w:t>
+      </w:r>
+      <w:proofErr w:type="gramEnd"/>
+      <w:r>
+        <w:rPr>
+          <w:rFonts w:ascii="Times New Roman" w:eastAsia="Times New Roman" w:hAnsi="Times New Roman" w:cs="Times New Roman"/>
+          <w:color w:val="000000"/>
+          <w:sz w:val="20"/>
+          <w:szCs w:val="20"/>
+        </w:rPr>
+        <w:t xml:space="preserve"> the methodology into a mor</w:t>
+      </w:r>
+      <w:r>
+        <w:rPr>
+          <w:rFonts w:ascii="Times New Roman" w:eastAsia="Times New Roman" w:hAnsi="Times New Roman" w:cs="Times New Roman"/>
+          <w:color w:val="000000"/>
+          <w:sz w:val="20"/>
+          <w:szCs w:val="20"/>
+        </w:rPr>
+        <w:t xml:space="preserve">e usable and implementable form and </w:t>
+      </w:r>
+      <w:r>
+        <w:rPr>
+          <w:rFonts w:ascii="Times New Roman" w:eastAsia="Times New Roman" w:hAnsi="Times New Roman" w:cs="Times New Roman"/>
+          <w:color w:val="000000"/>
+          <w:sz w:val="20"/>
+          <w:szCs w:val="20"/>
+        </w:rPr>
+        <w:t xml:space="preserve">3. </w:t>
+      </w:r>
+      <w:proofErr w:type="gramStart"/>
+      <w:r>
+        <w:rPr>
+          <w:rFonts w:ascii="Times New Roman" w:eastAsia="Times New Roman" w:hAnsi="Times New Roman" w:cs="Times New Roman"/>
+          <w:color w:val="000000"/>
+          <w:sz w:val="20"/>
+          <w:szCs w:val="20"/>
+        </w:rPr>
+        <w:t>identifying</w:t>
+      </w:r>
+      <w:proofErr w:type="gramEnd"/>
+      <w:r>
+        <w:rPr>
+          <w:rFonts w:ascii="Times New Roman" w:eastAsia="Times New Roman" w:hAnsi="Times New Roman" w:cs="Times New Roman"/>
+          <w:color w:val="000000"/>
+          <w:sz w:val="20"/>
+          <w:szCs w:val="20"/>
+        </w:rPr>
+        <w:t xml:space="preserve"> a “better” model choice mechanism (i.e. </w:t>
+      </w:r>
+      <w:proofErr w:type="spellStart"/>
+      <w:r>
+        <w:rPr>
+          <w:rFonts w:ascii="Times New Roman" w:eastAsia="Times New Roman" w:hAnsi="Times New Roman" w:cs="Times New Roman"/>
+          <w:color w:val="000000"/>
+          <w:sz w:val="20"/>
+          <w:szCs w:val="20"/>
+        </w:rPr>
+        <w:t>extBIC</w:t>
+      </w:r>
+      <w:proofErr w:type="spellEnd"/>
+      <w:r>
+        <w:rPr>
+          <w:rFonts w:ascii="Times New Roman" w:eastAsia="Times New Roman" w:hAnsi="Times New Roman" w:cs="Times New Roman"/>
+          <w:color w:val="000000"/>
+          <w:sz w:val="20"/>
+          <w:szCs w:val="20"/>
+        </w:rPr>
+        <w:t xml:space="preserve">).  We’ve been open </w:t>
+      </w:r>
+      <w:proofErr w:type="gramStart"/>
+      <w:r>
+        <w:rPr>
+          <w:rFonts w:ascii="Times New Roman" w:eastAsia="Times New Roman" w:hAnsi="Times New Roman" w:cs="Times New Roman"/>
+          <w:color w:val="000000"/>
+          <w:sz w:val="20"/>
+          <w:szCs w:val="20"/>
+        </w:rPr>
+        <w:t>about  the</w:t>
+      </w:r>
+      <w:proofErr w:type="gramEnd"/>
+      <w:r>
+        <w:rPr>
+          <w:rFonts w:ascii="Times New Roman" w:eastAsia="Times New Roman" w:hAnsi="Times New Roman" w:cs="Times New Roman"/>
+          <w:color w:val="000000"/>
+          <w:sz w:val="20"/>
+          <w:szCs w:val="20"/>
+        </w:rPr>
+        <w:t xml:space="preserve"> origin of the methodological developments.  We would like to leave the </w:t>
+      </w:r>
+      <w:r>
+        <w:rPr>
+          <w:rFonts w:ascii="Times New Roman" w:eastAsia="Times New Roman" w:hAnsi="Times New Roman" w:cs="Times New Roman"/>
+          <w:color w:val="000000"/>
+          <w:sz w:val="20"/>
+          <w:szCs w:val="20"/>
+        </w:rPr>
+        <w:t xml:space="preserve">tone of the paper unchanged. </w:t>
+      </w:r>
+    </w:p>
+    <w:p>
+      <w:pPr>
+        <w:jc w:val="both"/>
+        <w:rPr>
+          <w:rFonts w:ascii="Times New Roman" w:eastAsia="Times New Roman" w:hAnsi="Times New Roman" w:cs="Times New Roman"/>
+          <w:color w:val="000000"/>
+          <w:sz w:val="20"/>
+          <w:szCs w:val="20"/>
+        </w:rPr>
+      </w:pPr>
+    </w:p>
+    <w:p>
+      <w:pPr>
+        <w:jc w:val="both"/>
+        <w:rPr>
+          <w:rFonts w:ascii="Times New Roman" w:eastAsia="Times New Roman" w:hAnsi="Times New Roman" w:cs="Times New Roman"/>
+          <w:color w:val="000000"/>
+          <w:sz w:val="20"/>
+          <w:szCs w:val="20"/>
+        </w:rPr>
+      </w:pPr>
+    </w:p>
+    <w:p>
+      <w:pPr>
+        <w:jc w:val="both"/>
+        <w:rPr>
+          <w:rFonts w:ascii="Times New Roman" w:eastAsia="Times New Roman" w:hAnsi="Times New Roman" w:cs="Times New Roman"/>
+          <w:color w:val="000000"/>
+          <w:sz w:val="20"/>
+          <w:szCs w:val="20"/>
+        </w:rPr>
+      </w:pPr>
+    </w:p>
+    <w:p>
+      <w:pPr>
+        <w:jc w:val="both"/>
+        <w:rPr>
+          <w:rFonts w:ascii="Times New Roman" w:eastAsia="Times New Roman" w:hAnsi="Times New Roman" w:cs="Times New Roman"/>
+          <w:i/>
+          <w:color w:val="000000"/>
+          <w:sz w:val="20"/>
+          <w:szCs w:val="20"/>
+        </w:rPr>
+      </w:pPr>
+      <w:r>
+        <w:rPr>
+          <w:rFonts w:ascii="Times New Roman" w:eastAsia="Times New Roman" w:hAnsi="Times New Roman" w:cs="Times New Roman"/>
+          <w:i/>
+          <w:color w:val="000000"/>
+          <w:sz w:val="20"/>
+          <w:szCs w:val="20"/>
+        </w:rPr>
+        <w:t xml:space="preserve">2. </w:t>
+      </w:r>
+      <w:r>
+        <w:rPr>
+          <w:rFonts w:ascii="Times New Roman" w:eastAsia="Times New Roman" w:hAnsi="Times New Roman" w:cs="Times New Roman"/>
+          <w:i/>
+          <w:color w:val="000000"/>
+          <w:sz w:val="20"/>
+          <w:szCs w:val="20"/>
+        </w:rPr>
+        <w:t xml:space="preserve">The authors classify Eagle and MLMM as model selection (Table S1) and all other methods as variable selection. How do the authors distinguish between model and variable selection? The authors’ conception of model selection seems to be entwined with the use of information theoretic criteria denoted as “threshold free” methods. However, MLMM is not strictly threshold free: The use of the modified </w:t>
+      </w:r>
+      <w:proofErr w:type="spellStart"/>
+      <w:r>
+        <w:rPr>
+          <w:rFonts w:ascii="Times New Roman" w:eastAsia="Times New Roman" w:hAnsi="Times New Roman" w:cs="Times New Roman"/>
+          <w:i/>
+          <w:color w:val="000000"/>
+          <w:sz w:val="20"/>
+          <w:szCs w:val="20"/>
+        </w:rPr>
+        <w:t>Bonferroni</w:t>
+      </w:r>
+      <w:proofErr w:type="spellEnd"/>
+      <w:r>
+        <w:rPr>
+          <w:rFonts w:ascii="Times New Roman" w:eastAsia="Times New Roman" w:hAnsi="Times New Roman" w:cs="Times New Roman"/>
+          <w:i/>
+          <w:color w:val="000000"/>
+          <w:sz w:val="20"/>
+          <w:szCs w:val="20"/>
+        </w:rPr>
+        <w:t xml:space="preserve"> criterion instead of extended BIC imposes a </w:t>
+      </w:r>
+      <w:proofErr w:type="spellStart"/>
+      <w:r>
+        <w:rPr>
+          <w:rFonts w:ascii="Times New Roman" w:eastAsia="Times New Roman" w:hAnsi="Times New Roman" w:cs="Times New Roman"/>
+          <w:i/>
+          <w:color w:val="000000"/>
+          <w:sz w:val="20"/>
+          <w:szCs w:val="20"/>
+        </w:rPr>
+        <w:t>Bonferroni</w:t>
+      </w:r>
+      <w:proofErr w:type="spellEnd"/>
+      <w:r>
+        <w:rPr>
+          <w:rFonts w:ascii="Times New Roman" w:eastAsia="Times New Roman" w:hAnsi="Times New Roman" w:cs="Times New Roman"/>
+          <w:i/>
+          <w:color w:val="000000"/>
+          <w:sz w:val="20"/>
+          <w:szCs w:val="20"/>
+        </w:rPr>
+        <w:t xml:space="preserve">-corrected significance </w:t>
+      </w:r>
+      <w:proofErr w:type="spellStart"/>
+      <w:r>
+        <w:rPr>
+          <w:rFonts w:ascii="Times New Roman" w:eastAsia="Times New Roman" w:hAnsi="Times New Roman" w:cs="Times New Roman"/>
+          <w:i/>
+          <w:color w:val="000000"/>
+          <w:sz w:val="20"/>
+          <w:szCs w:val="20"/>
+        </w:rPr>
+        <w:t>cutoff</w:t>
+      </w:r>
+      <w:proofErr w:type="spellEnd"/>
+      <w:r>
+        <w:rPr>
+          <w:rFonts w:ascii="Times New Roman" w:eastAsia="Times New Roman" w:hAnsi="Times New Roman" w:cs="Times New Roman"/>
+          <w:i/>
+          <w:color w:val="000000"/>
+          <w:sz w:val="20"/>
+          <w:szCs w:val="20"/>
+        </w:rPr>
+        <w:t xml:space="preserve"> on all SNP covariates included as fixed effects. The authors note that the results are similar using either </w:t>
+      </w:r>
+      <w:proofErr w:type="spellStart"/>
+      <w:r>
+        <w:rPr>
+          <w:rFonts w:ascii="Times New Roman" w:eastAsia="Times New Roman" w:hAnsi="Times New Roman" w:cs="Times New Roman"/>
+          <w:i/>
+          <w:color w:val="000000"/>
+          <w:sz w:val="20"/>
+          <w:szCs w:val="20"/>
+        </w:rPr>
+        <w:t>cutoff</w:t>
+      </w:r>
+      <w:proofErr w:type="spellEnd"/>
+      <w:r>
+        <w:rPr>
+          <w:rFonts w:ascii="Times New Roman" w:eastAsia="Times New Roman" w:hAnsi="Times New Roman" w:cs="Times New Roman"/>
+          <w:i/>
+          <w:color w:val="000000"/>
+          <w:sz w:val="20"/>
+          <w:szCs w:val="20"/>
+        </w:rPr>
+        <w:t>.</w:t>
+      </w:r>
+    </w:p>
+    <w:p>
+      <w:pPr>
+        <w:jc w:val="both"/>
+        <w:rPr>
+          <w:rFonts w:ascii="Times New Roman" w:eastAsia="Times New Roman" w:hAnsi="Times New Roman" w:cs="Times New Roman"/>
+          <w:color w:val="000000"/>
+          <w:sz w:val="20"/>
+          <w:szCs w:val="20"/>
+        </w:rPr>
+      </w:pPr>
+    </w:p>
+    <w:p>
+      <w:pPr>
+        <w:jc w:val="both"/>
+        <w:rPr>
+          <w:rFonts w:ascii="Times New Roman" w:eastAsia="Times New Roman" w:hAnsi="Times New Roman" w:cs="Times New Roman"/>
+          <w:color w:val="000000"/>
+          <w:sz w:val="20"/>
+          <w:szCs w:val="20"/>
+        </w:rPr>
+      </w:pPr>
+      <w:r>
+        <w:rPr>
+          <w:rFonts w:ascii="Times New Roman" w:eastAsia="Times New Roman" w:hAnsi="Times New Roman" w:cs="Times New Roman"/>
+          <w:smallCaps/>
+          <w:color w:val="000000"/>
+          <w:sz w:val="20"/>
+          <w:szCs w:val="20"/>
+        </w:rPr>
+        <w:t>Response: [Manuscript Revised]:</w:t>
+      </w:r>
+      <w:r>
+        <w:rPr>
+          <w:rFonts w:ascii="Times New Roman" w:eastAsia="Times New Roman" w:hAnsi="Times New Roman" w:cs="Times New Roman"/>
+          <w:color w:val="000000"/>
+          <w:sz w:val="20"/>
+          <w:szCs w:val="20"/>
+        </w:rPr>
+        <w:t xml:space="preserve">  </w:t>
+      </w:r>
+      <w:r>
+        <w:rPr>
+          <w:rFonts w:ascii="Times New Roman" w:eastAsia="Times New Roman" w:hAnsi="Times New Roman" w:cs="Times New Roman"/>
+          <w:color w:val="000000"/>
+          <w:sz w:val="20"/>
+          <w:szCs w:val="20"/>
+        </w:rPr>
+        <w:t>Agreed. The distinction between model selection and variable se</w:t>
+      </w:r>
+      <w:r>
+        <w:rPr>
+          <w:rFonts w:ascii="Times New Roman" w:eastAsia="Times New Roman" w:hAnsi="Times New Roman" w:cs="Times New Roman"/>
+          <w:color w:val="000000"/>
+          <w:sz w:val="20"/>
+          <w:szCs w:val="20"/>
+        </w:rPr>
+        <w:t xml:space="preserve">lection is a blurred one. </w:t>
+      </w:r>
+      <w:r>
+        <w:rPr>
+          <w:rFonts w:ascii="Times New Roman" w:eastAsia="Times New Roman" w:hAnsi="Times New Roman" w:cs="Times New Roman"/>
+          <w:color w:val="000000"/>
+          <w:sz w:val="20"/>
+          <w:szCs w:val="20"/>
+        </w:rPr>
+        <w:t>We’ve removed this distinction from the paper. We have revised Table S1 and changed the wording of lines 102 – 111.  We have also removed reference to Eagle being “threshold free”.  Changes made: Table S1 revised. New wording lines 105 – 117</w:t>
+      </w:r>
+      <w:r>
+        <w:rPr>
+          <w:rFonts w:ascii="Times New Roman" w:eastAsia="Times New Roman" w:hAnsi="Times New Roman" w:cs="Times New Roman"/>
+          <w:color w:val="000000"/>
+          <w:sz w:val="20"/>
+          <w:szCs w:val="20"/>
+        </w:rPr>
+        <w:t xml:space="preserve"> in revised paper</w:t>
+      </w:r>
+      <w:r>
+        <w:rPr>
+          <w:rFonts w:ascii="Times New Roman" w:eastAsia="Times New Roman" w:hAnsi="Times New Roman" w:cs="Times New Roman"/>
+          <w:color w:val="000000"/>
+          <w:sz w:val="20"/>
+          <w:szCs w:val="20"/>
+        </w:rPr>
+        <w:t xml:space="preserve">. </w:t>
+      </w:r>
+    </w:p>
+    <w:p>
+      <w:pPr>
+        <w:jc w:val="both"/>
+        <w:rPr>
+          <w:rFonts w:ascii="Times New Roman" w:eastAsia="Times New Roman" w:hAnsi="Times New Roman" w:cs="Times New Roman"/>
+          <w:color w:val="000000"/>
+          <w:sz w:val="20"/>
+          <w:szCs w:val="20"/>
+        </w:rPr>
+      </w:pPr>
+    </w:p>
+    <w:p>
+      <w:pPr>
+        <w:jc w:val="both"/>
+        <w:rPr>
+          <w:rFonts w:ascii="Times New Roman" w:eastAsia="Times New Roman" w:hAnsi="Times New Roman" w:cs="Times New Roman"/>
+          <w:color w:val="000000"/>
+          <w:sz w:val="20"/>
+          <w:szCs w:val="20"/>
+        </w:rPr>
+      </w:pPr>
+    </w:p>
+    <w:p>
+      <w:pPr>
+        <w:jc w:val="both"/>
+        <w:rPr>
+          <w:rFonts w:ascii="Times New Roman" w:eastAsia="Times New Roman" w:hAnsi="Times New Roman" w:cs="Times New Roman"/>
+          <w:b/>
+          <w:color w:val="000000"/>
           <w:sz w:val="32"/>
           <w:szCs w:val="32"/>
         </w:rPr>
-        <w:t xml:space="preserve">Reviewer 2’s </w:t>
-      </w:r>
-      <w:r>
-        <w:rPr>
-          <w:rFonts w:ascii="Times New Roman" w:hAnsi="Times New Roman" w:cs="Times New Roman"/>
+      </w:pPr>
+      <w:r>
+        <w:rPr>
+          <w:rFonts w:ascii="Times New Roman" w:eastAsia="Times New Roman" w:hAnsi="Times New Roman" w:cs="Times New Roman"/>
+          <w:b/>
+          <w:color w:val="000000"/>
           <w:sz w:val="32"/>
           <w:szCs w:val="32"/>
         </w:rPr>
-        <w:t>Comments</w:t>
-      </w:r>
-    </w:p>
-    <w:p>
-      <w:pPr>
-        <w:jc w:val="both"/>
-        <w:rPr>
-          <w:rFonts w:ascii="Times New Roman" w:hAnsi="Times New Roman" w:cs="Times New Roman"/>
-          <w:color w:val="000000"/>
-          <w:lang w:val="en-US"/>
-        </w:rPr>
-      </w:pPr>
-    </w:p>
-    <w:p>
-      <w:pPr>
-        <w:jc w:val="both"/>
-        <w:rPr>
-          <w:rFonts w:ascii="Times New Roman" w:eastAsia="Times New Roman" w:hAnsi="Times New Roman" w:cs="Times New Roman"/>
-          <w:i/>
-          <w:color w:val="000000"/>
-          <w:sz w:val="20"/>
-          <w:szCs w:val="20"/>
-        </w:rPr>
-      </w:pPr>
-      <w:r>
-        <w:rPr>
-          <w:rFonts w:ascii="Times New Roman" w:eastAsia="Times New Roman" w:hAnsi="Times New Roman" w:cs="Times New Roman"/>
-          <w:i/>
-          <w:color w:val="000000"/>
-          <w:sz w:val="20"/>
-          <w:szCs w:val="20"/>
-        </w:rPr>
-        <w:t>An incontrovertible contribution of this manuscript is a computationally efficient and well-documented implementation of a multi-locus association method. Lack of such implementations is perhaps one contributor to the lack of interest in multi-locus methods the authors note in their introduction. However, I am doubtful that, as presented, Eagle is a substantial methodological contribution. The authors heavily cite three previous papers (</w:t>
-      </w:r>
-      <w:proofErr w:type="spellStart"/>
-      <w:r>
-        <w:rPr>
-          <w:rFonts w:ascii="Times New Roman" w:eastAsia="Times New Roman" w:hAnsi="Times New Roman" w:cs="Times New Roman"/>
-          <w:i/>
-          <w:color w:val="000000"/>
-          <w:sz w:val="20"/>
-          <w:szCs w:val="20"/>
-        </w:rPr>
-        <w:t>Verbyla</w:t>
-      </w:r>
-      <w:proofErr w:type="spellEnd"/>
-      <w:r>
-        <w:rPr>
-          <w:rFonts w:ascii="Times New Roman" w:eastAsia="Times New Roman" w:hAnsi="Times New Roman" w:cs="Times New Roman"/>
-          <w:i/>
-          <w:color w:val="000000"/>
-          <w:sz w:val="20"/>
-          <w:szCs w:val="20"/>
-        </w:rPr>
-        <w:t xml:space="preserve"> et al. 2007, 2012, and 2014) in describing Eagle. Comparing Eagle to those papers suggests that the only real differences are in the software implementation, the use of marker genotypes instead of intervals, and the use of the extended BIC to evaluate potential covariates.</w:t>
-      </w:r>
-    </w:p>
-    <w:p>
-      <w:pPr>
-        <w:jc w:val="both"/>
-        <w:rPr>
-          <w:rFonts w:ascii="Times New Roman" w:eastAsia="Times New Roman" w:hAnsi="Times New Roman" w:cs="Times New Roman"/>
-          <w:color w:val="000000"/>
-          <w:sz w:val="20"/>
-          <w:szCs w:val="20"/>
-        </w:rPr>
-      </w:pPr>
-    </w:p>
-    <w:p>
-      <w:pPr>
-        <w:jc w:val="both"/>
-        <w:rPr>
-          <w:rFonts w:ascii="Times New Roman" w:eastAsia="Times New Roman" w:hAnsi="Times New Roman" w:cs="Times New Roman"/>
-          <w:color w:val="000000"/>
-          <w:sz w:val="20"/>
-          <w:szCs w:val="20"/>
-        </w:rPr>
-      </w:pPr>
-      <w:r>
-        <w:rPr>
-          <w:rFonts w:ascii="Times New Roman" w:eastAsia="Times New Roman" w:hAnsi="Times New Roman" w:cs="Times New Roman"/>
-          <w:smallCaps/>
-          <w:color w:val="000000"/>
-          <w:sz w:val="20"/>
-          <w:szCs w:val="20"/>
-        </w:rPr>
-        <w:t>Response:</w:t>
-      </w:r>
-      <w:r>
-        <w:rPr>
-          <w:rFonts w:ascii="Times New Roman" w:eastAsia="Times New Roman" w:hAnsi="Times New Roman" w:cs="Times New Roman"/>
-          <w:color w:val="000000"/>
-          <w:sz w:val="20"/>
-          <w:szCs w:val="20"/>
-        </w:rPr>
-        <w:t xml:space="preserve">  “I am doubtful that, as presented, Eagle is a substantial methodological contribution”</w:t>
-      </w:r>
-      <w:r>
-        <w:rPr>
-          <w:rFonts w:ascii="Times New Roman" w:eastAsia="Times New Roman" w:hAnsi="Times New Roman" w:cs="Times New Roman"/>
-          <w:color w:val="000000"/>
-          <w:sz w:val="20"/>
-          <w:szCs w:val="20"/>
-        </w:rPr>
-        <w:t xml:space="preserve">.  The methods are not brand new.  However, the fact that Eagle is based on well-established methods is actually one of Eagle’s strengths.  The methods are tried-and-true.  The points of methodological innovation in this paper are 1. </w:t>
-      </w:r>
-      <w:proofErr w:type="gramStart"/>
-      <w:r>
-        <w:rPr>
-          <w:rFonts w:ascii="Times New Roman" w:eastAsia="Times New Roman" w:hAnsi="Times New Roman" w:cs="Times New Roman"/>
-          <w:color w:val="000000"/>
-          <w:sz w:val="20"/>
-          <w:szCs w:val="20"/>
-        </w:rPr>
-        <w:t>recognising</w:t>
-      </w:r>
-      <w:proofErr w:type="gramEnd"/>
-      <w:r>
-        <w:rPr>
-          <w:rFonts w:ascii="Times New Roman" w:eastAsia="Times New Roman" w:hAnsi="Times New Roman" w:cs="Times New Roman"/>
-          <w:color w:val="000000"/>
-          <w:sz w:val="20"/>
-          <w:szCs w:val="20"/>
-        </w:rPr>
-        <w:t xml:space="preserve"> the value of a method that has been locked away in the plant </w:t>
-      </w:r>
-      <w:proofErr w:type="spellStart"/>
-      <w:r>
-        <w:rPr>
-          <w:rFonts w:ascii="Times New Roman" w:eastAsia="Times New Roman" w:hAnsi="Times New Roman" w:cs="Times New Roman"/>
-          <w:color w:val="000000"/>
-          <w:sz w:val="20"/>
-          <w:szCs w:val="20"/>
-        </w:rPr>
-        <w:t>qtl</w:t>
-      </w:r>
-      <w:proofErr w:type="spellEnd"/>
-      <w:r>
-        <w:rPr>
-          <w:rFonts w:ascii="Times New Roman" w:eastAsia="Times New Roman" w:hAnsi="Times New Roman" w:cs="Times New Roman"/>
-          <w:color w:val="000000"/>
-          <w:sz w:val="20"/>
-          <w:szCs w:val="20"/>
-        </w:rPr>
-        <w:t xml:space="preserve"> mapping space 2. </w:t>
-      </w:r>
-      <w:proofErr w:type="gramStart"/>
-      <w:r>
-        <w:rPr>
-          <w:rFonts w:ascii="Times New Roman" w:eastAsia="Times New Roman" w:hAnsi="Times New Roman" w:cs="Times New Roman"/>
-          <w:color w:val="000000"/>
-          <w:sz w:val="20"/>
-          <w:szCs w:val="20"/>
-        </w:rPr>
-        <w:t>transforming</w:t>
-      </w:r>
-      <w:proofErr w:type="gramEnd"/>
-      <w:r>
-        <w:rPr>
-          <w:rFonts w:ascii="Times New Roman" w:eastAsia="Times New Roman" w:hAnsi="Times New Roman" w:cs="Times New Roman"/>
-          <w:color w:val="000000"/>
-          <w:sz w:val="20"/>
-          <w:szCs w:val="20"/>
-        </w:rPr>
-        <w:t xml:space="preserve"> the methodology into a mor</w:t>
-      </w:r>
-      <w:r>
-        <w:rPr>
-          <w:rFonts w:ascii="Times New Roman" w:eastAsia="Times New Roman" w:hAnsi="Times New Roman" w:cs="Times New Roman"/>
-          <w:color w:val="000000"/>
-          <w:sz w:val="20"/>
-          <w:szCs w:val="20"/>
-        </w:rPr>
-        <w:t xml:space="preserve">e usable and implementable form and </w:t>
-      </w:r>
-      <w:r>
-        <w:rPr>
-          <w:rFonts w:ascii="Times New Roman" w:eastAsia="Times New Roman" w:hAnsi="Times New Roman" w:cs="Times New Roman"/>
-          <w:color w:val="000000"/>
-          <w:sz w:val="20"/>
-          <w:szCs w:val="20"/>
-        </w:rPr>
-        <w:t xml:space="preserve">3. </w:t>
-      </w:r>
-      <w:proofErr w:type="gramStart"/>
-      <w:r>
-        <w:rPr>
-          <w:rFonts w:ascii="Times New Roman" w:eastAsia="Times New Roman" w:hAnsi="Times New Roman" w:cs="Times New Roman"/>
-          <w:color w:val="000000"/>
-          <w:sz w:val="20"/>
-          <w:szCs w:val="20"/>
-        </w:rPr>
-        <w:t>identifying</w:t>
-      </w:r>
-      <w:proofErr w:type="gramEnd"/>
-      <w:r>
-        <w:rPr>
-          <w:rFonts w:ascii="Times New Roman" w:eastAsia="Times New Roman" w:hAnsi="Times New Roman" w:cs="Times New Roman"/>
-          <w:color w:val="000000"/>
-          <w:sz w:val="20"/>
-          <w:szCs w:val="20"/>
-        </w:rPr>
-        <w:t xml:space="preserve"> a “better” model choice mechanism (i.e. </w:t>
-      </w:r>
-      <w:proofErr w:type="spellStart"/>
-      <w:r>
-        <w:rPr>
-          <w:rFonts w:ascii="Times New Roman" w:eastAsia="Times New Roman" w:hAnsi="Times New Roman" w:cs="Times New Roman"/>
-          <w:color w:val="000000"/>
-          <w:sz w:val="20"/>
-          <w:szCs w:val="20"/>
-        </w:rPr>
-        <w:t>extBIC</w:t>
-      </w:r>
-      <w:proofErr w:type="spellEnd"/>
-      <w:r>
-        <w:rPr>
-          <w:rFonts w:ascii="Times New Roman" w:eastAsia="Times New Roman" w:hAnsi="Times New Roman" w:cs="Times New Roman"/>
-          <w:color w:val="000000"/>
-          <w:sz w:val="20"/>
-          <w:szCs w:val="20"/>
-        </w:rPr>
-        <w:t xml:space="preserve">).  We’ve been open </w:t>
-      </w:r>
-      <w:proofErr w:type="gramStart"/>
-      <w:r>
-        <w:rPr>
-          <w:rFonts w:ascii="Times New Roman" w:eastAsia="Times New Roman" w:hAnsi="Times New Roman" w:cs="Times New Roman"/>
-          <w:color w:val="000000"/>
-          <w:sz w:val="20"/>
-          <w:szCs w:val="20"/>
-        </w:rPr>
-        <w:t>about  the</w:t>
-      </w:r>
-      <w:proofErr w:type="gramEnd"/>
-      <w:r>
-        <w:rPr>
-          <w:rFonts w:ascii="Times New Roman" w:eastAsia="Times New Roman" w:hAnsi="Times New Roman" w:cs="Times New Roman"/>
-          <w:color w:val="000000"/>
-          <w:sz w:val="20"/>
-          <w:szCs w:val="20"/>
-        </w:rPr>
-        <w:t xml:space="preserve"> origin of the methodological developments.  We would like to leave the </w:t>
-      </w:r>
-      <w:r>
-        <w:rPr>
-          <w:rFonts w:ascii="Times New Roman" w:eastAsia="Times New Roman" w:hAnsi="Times New Roman" w:cs="Times New Roman"/>
-          <w:color w:val="000000"/>
-          <w:sz w:val="20"/>
-          <w:szCs w:val="20"/>
-        </w:rPr>
-        <w:t xml:space="preserve">tone of the paper unchanged. </w:t>
-      </w:r>
-    </w:p>
-    <w:p>
-      <w:pPr>
-        <w:jc w:val="both"/>
-        <w:rPr>
-          <w:rFonts w:ascii="Times New Roman" w:eastAsia="Times New Roman" w:hAnsi="Times New Roman" w:cs="Times New Roman"/>
-          <w:color w:val="000000"/>
-          <w:sz w:val="20"/>
-          <w:szCs w:val="20"/>
-        </w:rPr>
-      </w:pPr>
-    </w:p>
-    <w:p>
-      <w:pPr>
-        <w:jc w:val="both"/>
-        <w:rPr>
-          <w:rFonts w:ascii="Times New Roman" w:eastAsia="Times New Roman" w:hAnsi="Times New Roman" w:cs="Times New Roman"/>
-          <w:color w:val="000000"/>
-          <w:sz w:val="20"/>
-          <w:szCs w:val="20"/>
-        </w:rPr>
-      </w:pPr>
-    </w:p>
-    <w:p>
-      <w:pPr>
-        <w:jc w:val="both"/>
-        <w:rPr>
-          <w:rFonts w:ascii="Times New Roman" w:eastAsia="Times New Roman" w:hAnsi="Times New Roman" w:cs="Times New Roman"/>
-          <w:color w:val="000000"/>
-          <w:sz w:val="20"/>
-          <w:szCs w:val="20"/>
-        </w:rPr>
-      </w:pPr>
-    </w:p>
-    <w:p>
-      <w:pPr>
-        <w:jc w:val="both"/>
-        <w:rPr>
-          <w:rFonts w:ascii="Times New Roman" w:eastAsia="Times New Roman" w:hAnsi="Times New Roman" w:cs="Times New Roman"/>
-          <w:i/>
-          <w:color w:val="000000"/>
-          <w:sz w:val="20"/>
-          <w:szCs w:val="20"/>
-        </w:rPr>
-      </w:pPr>
-      <w:r>
-        <w:rPr>
-          <w:rFonts w:ascii="Times New Roman" w:eastAsia="Times New Roman" w:hAnsi="Times New Roman" w:cs="Times New Roman"/>
-          <w:i/>
-          <w:color w:val="000000"/>
-          <w:sz w:val="20"/>
-          <w:szCs w:val="20"/>
-        </w:rPr>
-        <w:t xml:space="preserve">2. </w:t>
-      </w:r>
-      <w:r>
-        <w:rPr>
-          <w:rFonts w:ascii="Times New Roman" w:eastAsia="Times New Roman" w:hAnsi="Times New Roman" w:cs="Times New Roman"/>
-          <w:i/>
-          <w:color w:val="000000"/>
-          <w:sz w:val="20"/>
-          <w:szCs w:val="20"/>
-        </w:rPr>
-        <w:t xml:space="preserve">The authors classify Eagle and MLMM as model selection (Table S1) and all other methods as variable selection. How do the authors distinguish between model and variable selection? The authors’ conception of model selection seems to be entwined with the use of information theoretic criteria denoted as “threshold free” methods. However, MLMM is not strictly threshold free: The use of the modified </w:t>
-      </w:r>
-      <w:proofErr w:type="spellStart"/>
-      <w:r>
-        <w:rPr>
-          <w:rFonts w:ascii="Times New Roman" w:eastAsia="Times New Roman" w:hAnsi="Times New Roman" w:cs="Times New Roman"/>
-          <w:i/>
-          <w:color w:val="000000"/>
-          <w:sz w:val="20"/>
-          <w:szCs w:val="20"/>
-        </w:rPr>
-        <w:t>Bonferroni</w:t>
-      </w:r>
-      <w:proofErr w:type="spellEnd"/>
-      <w:r>
-        <w:rPr>
-          <w:rFonts w:ascii="Times New Roman" w:eastAsia="Times New Roman" w:hAnsi="Times New Roman" w:cs="Times New Roman"/>
-          <w:i/>
-          <w:color w:val="000000"/>
-          <w:sz w:val="20"/>
-          <w:szCs w:val="20"/>
-        </w:rPr>
-        <w:t xml:space="preserve"> criterion instead of extended BIC imposes a </w:t>
-      </w:r>
-      <w:proofErr w:type="spellStart"/>
-      <w:r>
-        <w:rPr>
-          <w:rFonts w:ascii="Times New Roman" w:eastAsia="Times New Roman" w:hAnsi="Times New Roman" w:cs="Times New Roman"/>
-          <w:i/>
-          <w:color w:val="000000"/>
-          <w:sz w:val="20"/>
-          <w:szCs w:val="20"/>
-        </w:rPr>
-        <w:t>Bonferroni</w:t>
-      </w:r>
-      <w:proofErr w:type="spellEnd"/>
-      <w:r>
-        <w:rPr>
-          <w:rFonts w:ascii="Times New Roman" w:eastAsia="Times New Roman" w:hAnsi="Times New Roman" w:cs="Times New Roman"/>
-          <w:i/>
-          <w:color w:val="000000"/>
-          <w:sz w:val="20"/>
-          <w:szCs w:val="20"/>
-        </w:rPr>
-        <w:t xml:space="preserve">-corrected significance </w:t>
-      </w:r>
-      <w:proofErr w:type="spellStart"/>
-      <w:r>
-        <w:rPr>
-          <w:rFonts w:ascii="Times New Roman" w:eastAsia="Times New Roman" w:hAnsi="Times New Roman" w:cs="Times New Roman"/>
-          <w:i/>
-          <w:color w:val="000000"/>
-          <w:sz w:val="20"/>
-          <w:szCs w:val="20"/>
-        </w:rPr>
-        <w:t>cutoff</w:t>
-      </w:r>
-      <w:proofErr w:type="spellEnd"/>
-      <w:r>
-        <w:rPr>
-          <w:rFonts w:ascii="Times New Roman" w:eastAsia="Times New Roman" w:hAnsi="Times New Roman" w:cs="Times New Roman"/>
-          <w:i/>
-          <w:color w:val="000000"/>
-          <w:sz w:val="20"/>
-          <w:szCs w:val="20"/>
-        </w:rPr>
-        <w:t xml:space="preserve"> on all SNP covariates included as fixed effects. The authors note that the results are similar using either </w:t>
-      </w:r>
-      <w:proofErr w:type="spellStart"/>
-      <w:r>
-        <w:rPr>
-          <w:rFonts w:ascii="Times New Roman" w:eastAsia="Times New Roman" w:hAnsi="Times New Roman" w:cs="Times New Roman"/>
-          <w:i/>
-          <w:color w:val="000000"/>
-          <w:sz w:val="20"/>
-          <w:szCs w:val="20"/>
-        </w:rPr>
-        <w:t>cutoff</w:t>
-      </w:r>
-      <w:proofErr w:type="spellEnd"/>
-      <w:r>
-        <w:rPr>
-          <w:rFonts w:ascii="Times New Roman" w:eastAsia="Times New Roman" w:hAnsi="Times New Roman" w:cs="Times New Roman"/>
-          <w:i/>
-          <w:color w:val="000000"/>
-          <w:sz w:val="20"/>
-          <w:szCs w:val="20"/>
-        </w:rPr>
-        <w:t>.</w:t>
-      </w:r>
-    </w:p>
-    <w:p>
-      <w:pPr>
-        <w:jc w:val="both"/>
-        <w:rPr>
-          <w:rFonts w:ascii="Times New Roman" w:eastAsia="Times New Roman" w:hAnsi="Times New Roman" w:cs="Times New Roman"/>
-          <w:color w:val="000000"/>
-          <w:sz w:val="20"/>
-          <w:szCs w:val="20"/>
-        </w:rPr>
-      </w:pPr>
-    </w:p>
-    <w:p>
-      <w:pPr>
-        <w:jc w:val="both"/>
-        <w:rPr>
-          <w:rFonts w:ascii="Times New Roman" w:eastAsia="Times New Roman" w:hAnsi="Times New Roman" w:cs="Times New Roman"/>
-          <w:color w:val="000000"/>
-          <w:sz w:val="20"/>
-          <w:szCs w:val="20"/>
-        </w:rPr>
-      </w:pPr>
-      <w:r>
-        <w:rPr>
-          <w:rFonts w:ascii="Times New Roman" w:eastAsia="Times New Roman" w:hAnsi="Times New Roman" w:cs="Times New Roman"/>
-          <w:smallCaps/>
-          <w:color w:val="000000"/>
-          <w:sz w:val="20"/>
-          <w:szCs w:val="20"/>
-        </w:rPr>
-        <w:t>Response: [Manuscript Revised]:</w:t>
-      </w:r>
-      <w:r>
-        <w:rPr>
-          <w:rFonts w:ascii="Times New Roman" w:eastAsia="Times New Roman" w:hAnsi="Times New Roman" w:cs="Times New Roman"/>
-          <w:color w:val="000000"/>
-          <w:sz w:val="20"/>
-          <w:szCs w:val="20"/>
-        </w:rPr>
-        <w:t xml:space="preserve">  </w:t>
-      </w:r>
-      <w:r>
-        <w:rPr>
-          <w:rFonts w:ascii="Times New Roman" w:eastAsia="Times New Roman" w:hAnsi="Times New Roman" w:cs="Times New Roman"/>
-          <w:color w:val="000000"/>
-          <w:sz w:val="20"/>
-          <w:szCs w:val="20"/>
-        </w:rPr>
-        <w:t>Agreed. The distinction between model selection and variable se</w:t>
-      </w:r>
-      <w:r>
-        <w:rPr>
-          <w:rFonts w:ascii="Times New Roman" w:eastAsia="Times New Roman" w:hAnsi="Times New Roman" w:cs="Times New Roman"/>
-          <w:color w:val="000000"/>
-          <w:sz w:val="20"/>
-          <w:szCs w:val="20"/>
-        </w:rPr>
-        <w:t xml:space="preserve">lection is a blurred one. </w:t>
-      </w:r>
-      <w:r>
-        <w:rPr>
-          <w:rFonts w:ascii="Times New Roman" w:eastAsia="Times New Roman" w:hAnsi="Times New Roman" w:cs="Times New Roman"/>
-          <w:color w:val="000000"/>
-          <w:sz w:val="20"/>
-          <w:szCs w:val="20"/>
-        </w:rPr>
-        <w:t>We’ve removed this distinction from the paper. We have revised Table S1 and changed the wording of lines 102 – 111.  We have also removed reference to Eagle being “threshold free”.  Changes made: Table S1 revised. New wording lines 105 – 117</w:t>
-      </w:r>
-      <w:r>
-        <w:rPr>
-          <w:rFonts w:ascii="Times New Roman" w:eastAsia="Times New Roman" w:hAnsi="Times New Roman" w:cs="Times New Roman"/>
-          <w:color w:val="000000"/>
-          <w:sz w:val="20"/>
-          <w:szCs w:val="20"/>
-        </w:rPr>
-        <w:t xml:space="preserve"> in revised paper</w:t>
-      </w:r>
-      <w:r>
-        <w:rPr>
-          <w:rFonts w:ascii="Times New Roman" w:eastAsia="Times New Roman" w:hAnsi="Times New Roman" w:cs="Times New Roman"/>
-          <w:color w:val="000000"/>
-          <w:sz w:val="20"/>
-          <w:szCs w:val="20"/>
-        </w:rPr>
-        <w:t xml:space="preserve">. </w:t>
-      </w:r>
-    </w:p>
-    <w:p>
-      <w:pPr>
-        <w:jc w:val="both"/>
-        <w:rPr>
-          <w:rFonts w:ascii="Times New Roman" w:eastAsia="Times New Roman" w:hAnsi="Times New Roman" w:cs="Times New Roman"/>
-          <w:color w:val="000000"/>
-          <w:sz w:val="20"/>
-          <w:szCs w:val="20"/>
-        </w:rPr>
-      </w:pPr>
-    </w:p>
-    <w:p>
-      <w:pPr>
-        <w:jc w:val="both"/>
-        <w:rPr>
-          <w:rFonts w:ascii="Times New Roman" w:eastAsia="Times New Roman" w:hAnsi="Times New Roman" w:cs="Times New Roman"/>
-          <w:color w:val="000000"/>
-          <w:sz w:val="20"/>
-          <w:szCs w:val="20"/>
-        </w:rPr>
-      </w:pPr>
-    </w:p>
-    <w:p>
-      <w:pPr>
-        <w:jc w:val="both"/>
-        <w:rPr>
-          <w:rFonts w:ascii="Times New Roman" w:eastAsia="Times New Roman" w:hAnsi="Times New Roman" w:cs="Times New Roman"/>
+        <w:t xml:space="preserve">Responses to Reviewer 2’s </w:t>
+      </w:r>
+      <w:r>
+        <w:rPr>
+          <w:rFonts w:ascii="Times New Roman" w:eastAsia="Times New Roman" w:hAnsi="Times New Roman" w:cs="Times New Roman"/>
+          <w:b/>
           <w:color w:val="000000"/>
           <w:sz w:val="32"/>
           <w:szCs w:val="32"/>
         </w:rPr>
-      </w:pPr>
-      <w:r>
-        <w:rPr>
-          <w:rFonts w:ascii="Times New Roman" w:eastAsia="Times New Roman" w:hAnsi="Times New Roman" w:cs="Times New Roman"/>
+        <w:t>Suggestions for Improvement:</w:t>
+      </w:r>
+    </w:p>
+    <w:p>
+      <w:pPr>
+        <w:jc w:val="both"/>
+        <w:rPr>
+          <w:rFonts w:ascii="Times New Roman" w:eastAsia="Times New Roman" w:hAnsi="Times New Roman" w:cs="Times New Roman"/>
+          <w:b/>
           <w:color w:val="000000"/>
           <w:sz w:val="32"/>
           <w:szCs w:val="32"/>
         </w:rPr>
-        <w:t xml:space="preserve">Responses to Reviewer 2’s </w:t>
-      </w:r>
-      <w:r>
-        <w:rPr>
-          <w:rFonts w:ascii="Times New Roman" w:eastAsia="Times New Roman" w:hAnsi="Times New Roman" w:cs="Times New Roman"/>
-          <w:color w:val="000000"/>
-          <w:sz w:val="32"/>
-          <w:szCs w:val="32"/>
-        </w:rPr>
-        <w:t>Suggestions for Improvement:</w:t>
-      </w:r>
-    </w:p>
-    <w:p>
-      <w:pPr>
-        <w:jc w:val="both"/>
-        <w:rPr>
-          <w:rFonts w:ascii="Times New Roman" w:eastAsia="Times New Roman" w:hAnsi="Times New Roman" w:cs="Times New Roman"/>
-          <w:i/>
-          <w:color w:val="000000"/>
-          <w:sz w:val="20"/>
-          <w:szCs w:val="20"/>
-        </w:rPr>
-      </w:pPr>
-      <w:r>
-        <w:rPr>
-          <w:rFonts w:ascii="Times New Roman" w:eastAsia="Times New Roman" w:hAnsi="Times New Roman" w:cs="Times New Roman"/>
-          <w:i/>
-          <w:color w:val="000000"/>
-          <w:sz w:val="20"/>
-          <w:szCs w:val="20"/>
-        </w:rPr>
-        <w:t xml:space="preserve">1. </w:t>
-      </w:r>
-      <w:r>
-        <w:rPr>
-          <w:rFonts w:ascii="Times New Roman" w:eastAsia="Times New Roman" w:hAnsi="Times New Roman" w:cs="Times New Roman"/>
-          <w:i/>
-          <w:color w:val="000000"/>
-          <w:sz w:val="20"/>
-          <w:szCs w:val="20"/>
-        </w:rPr>
-        <w:t xml:space="preserve">The most directly comparable method seems to be </w:t>
-      </w:r>
-      <w:proofErr w:type="gramStart"/>
-      <w:r>
-        <w:rPr>
-          <w:rFonts w:ascii="Times New Roman" w:eastAsia="Times New Roman" w:hAnsi="Times New Roman" w:cs="Times New Roman"/>
-          <w:i/>
-          <w:color w:val="000000"/>
-          <w:sz w:val="20"/>
-          <w:szCs w:val="20"/>
-        </w:rPr>
-        <w:t>MLMM which</w:t>
-      </w:r>
-      <w:proofErr w:type="gramEnd"/>
-      <w:r>
-        <w:rPr>
-          <w:rFonts w:ascii="Times New Roman" w:eastAsia="Times New Roman" w:hAnsi="Times New Roman" w:cs="Times New Roman"/>
-          <w:i/>
-          <w:color w:val="000000"/>
-          <w:sz w:val="20"/>
-          <w:szCs w:val="20"/>
-        </w:rPr>
-        <w:t xml:space="preserve"> uses both forward and backward selection to determine a final model. Why have the authors chosen to only use forward selection in Eagle?</w:t>
-      </w:r>
-    </w:p>
-    <w:p>
-      <w:pPr>
-        <w:jc w:val="both"/>
-        <w:rPr>
-          <w:rFonts w:ascii="Times New Roman" w:eastAsia="Times New Roman" w:hAnsi="Times New Roman" w:cs="Times New Roman"/>
-          <w:smallCaps/>
-          <w:color w:val="000000"/>
-          <w:sz w:val="20"/>
-          <w:szCs w:val="20"/>
-        </w:rPr>
-      </w:pPr>
-    </w:p>
-    <w:p>
-      <w:pPr>
-        <w:jc w:val="both"/>
-        <w:rPr>
-          <w:rFonts w:ascii="Times New Roman" w:eastAsia="Times New Roman" w:hAnsi="Times New Roman" w:cs="Times New Roman"/>
-          <w:color w:val="000000"/>
-          <w:sz w:val="20"/>
-          <w:szCs w:val="20"/>
-        </w:rPr>
       </w:pPr>
       <w:bookmarkStart w:id="0" w:name="_GoBack"/>
       <w:bookmarkEnd w:id="0"/>
-      <w:r>
+    </w:p>
+    <w:p>
+      <w:pPr>
+        <w:jc w:val="both"/>
+        <w:rPr>
+          <w:rFonts w:ascii="Times New Roman" w:eastAsia="Times New Roman" w:hAnsi="Times New Roman" w:cs="Times New Roman"/>
+          <w:i/>
+          <w:color w:val="000000"/>
+          <w:sz w:val="20"/>
+          <w:szCs w:val="20"/>
+        </w:rPr>
+      </w:pPr>
+      <w:r>
+        <w:rPr>
+          <w:rFonts w:ascii="Times New Roman" w:eastAsia="Times New Roman" w:hAnsi="Times New Roman" w:cs="Times New Roman"/>
+          <w:i/>
+          <w:color w:val="000000"/>
+          <w:sz w:val="20"/>
+          <w:szCs w:val="20"/>
+        </w:rPr>
+        <w:t xml:space="preserve">1. </w:t>
+      </w:r>
+      <w:r>
+        <w:rPr>
+          <w:rFonts w:ascii="Times New Roman" w:eastAsia="Times New Roman" w:hAnsi="Times New Roman" w:cs="Times New Roman"/>
+          <w:i/>
+          <w:color w:val="000000"/>
+          <w:sz w:val="20"/>
+          <w:szCs w:val="20"/>
+        </w:rPr>
+        <w:t xml:space="preserve">The most directly comparable method seems to be </w:t>
+      </w:r>
+      <w:proofErr w:type="gramStart"/>
+      <w:r>
+        <w:rPr>
+          <w:rFonts w:ascii="Times New Roman" w:eastAsia="Times New Roman" w:hAnsi="Times New Roman" w:cs="Times New Roman"/>
+          <w:i/>
+          <w:color w:val="000000"/>
+          <w:sz w:val="20"/>
+          <w:szCs w:val="20"/>
+        </w:rPr>
+        <w:t>MLMM which</w:t>
+      </w:r>
+      <w:proofErr w:type="gramEnd"/>
+      <w:r>
+        <w:rPr>
+          <w:rFonts w:ascii="Times New Roman" w:eastAsia="Times New Roman" w:hAnsi="Times New Roman" w:cs="Times New Roman"/>
+          <w:i/>
+          <w:color w:val="000000"/>
+          <w:sz w:val="20"/>
+          <w:szCs w:val="20"/>
+        </w:rPr>
+        <w:t xml:space="preserve"> uses both forward and backward selection to determine a final model. Why have the authors chosen to only use forward selection in Eagle?</w:t>
+      </w:r>
+    </w:p>
+    <w:p>
+      <w:pPr>
+        <w:jc w:val="both"/>
         <w:rPr>
           <w:rFonts w:ascii="Times New Roman" w:eastAsia="Times New Roman" w:hAnsi="Times New Roman" w:cs="Times New Roman"/>
           <w:smallCaps/>
@@ -4332,6 +4414,26 @@
           <w:sz w:val="20"/>
           <w:szCs w:val="20"/>
         </w:rPr>
+      </w:pPr>
+    </w:p>
+    <w:p>
+      <w:pPr>
+        <w:jc w:val="both"/>
+        <w:rPr>
+          <w:rFonts w:ascii="Times New Roman" w:eastAsia="Times New Roman" w:hAnsi="Times New Roman" w:cs="Times New Roman"/>
+          <w:color w:val="000000"/>
+          <w:sz w:val="20"/>
+          <w:szCs w:val="20"/>
+        </w:rPr>
+      </w:pPr>
+      <w:r>
+        <w:rPr>
+          <w:rFonts w:ascii="Times New Roman" w:eastAsia="Times New Roman" w:hAnsi="Times New Roman" w:cs="Times New Roman"/>
+          <w:smallCaps/>
+          <w:color w:val="000000"/>
+          <w:sz w:val="20"/>
+          <w:szCs w:val="20"/>
+        </w:rPr>
         <w:t>Response:</w:t>
       </w:r>
       <w:r>
@@ -4341,34 +4443,16 @@
           <w:sz w:val="20"/>
           <w:szCs w:val="20"/>
         </w:rPr>
-        <w:t xml:space="preserve"> We found</w:t>
-      </w:r>
-      <w:r>
-        <w:rPr>
-          <w:rFonts w:ascii="Times New Roman" w:eastAsia="Times New Roman" w:hAnsi="Times New Roman" w:cs="Times New Roman"/>
-          <w:color w:val="000000"/>
-          <w:sz w:val="20"/>
-          <w:szCs w:val="20"/>
-        </w:rPr>
-        <w:t xml:space="preserve"> no </w:t>
-      </w:r>
-      <w:r>
-        <w:rPr>
-          <w:rFonts w:ascii="Times New Roman" w:eastAsia="Times New Roman" w:hAnsi="Times New Roman" w:cs="Times New Roman"/>
-          <w:color w:val="000000"/>
-          <w:sz w:val="20"/>
-          <w:szCs w:val="20"/>
-        </w:rPr>
-        <w:t>benefit in inclu</w:t>
-      </w:r>
-      <w:r>
-        <w:rPr>
-          <w:rFonts w:ascii="Times New Roman" w:eastAsia="Times New Roman" w:hAnsi="Times New Roman" w:cs="Times New Roman"/>
-          <w:color w:val="000000"/>
-          <w:sz w:val="20"/>
-          <w:szCs w:val="20"/>
-        </w:rPr>
-        <w:t xml:space="preserve">ding a backward selection step. Also, it increases computation. </w:t>
+        <w:t xml:space="preserve"> </w:t>
+      </w:r>
+      <w:r>
+        <w:rPr>
+          <w:rFonts w:ascii="Times New Roman" w:eastAsia="Times New Roman" w:hAnsi="Times New Roman" w:cs="Times New Roman"/>
+          <w:color w:val="000000"/>
+          <w:sz w:val="20"/>
+          <w:szCs w:val="20"/>
+        </w:rPr>
+        <w:t xml:space="preserve"> We chose only forward selection for computational reasons but we may investigate the cost/benefit of a backward step in the future. </w:t>
       </w:r>
     </w:p>
     <w:p>
@@ -4608,7 +4692,25 @@
           <w:sz w:val="20"/>
           <w:szCs w:val="20"/>
         </w:rPr>
-        <w:t xml:space="preserve"> We have addressed this issue by running </w:t>
+        <w:t xml:space="preserve"> We have addressed this</w:t>
+      </w:r>
+      <w:r>
+        <w:rPr>
+          <w:rFonts w:ascii="Times New Roman" w:eastAsia="Times New Roman" w:hAnsi="Times New Roman" w:cs="Times New Roman"/>
+          <w:color w:val="000000"/>
+          <w:sz w:val="20"/>
+          <w:szCs w:val="20"/>
+        </w:rPr>
+        <w:t xml:space="preserve"> reviewer comment </w:t>
+      </w:r>
+      <w:r>
+        <w:rPr>
+          <w:rFonts w:ascii="Times New Roman" w:eastAsia="Times New Roman" w:hAnsi="Times New Roman" w:cs="Times New Roman"/>
+          <w:color w:val="000000"/>
+          <w:sz w:val="20"/>
+          <w:szCs w:val="20"/>
+        </w:rPr>
+        <w:t xml:space="preserve">by running </w:t>
       </w:r>
       <w:proofErr w:type="spellStart"/>
       <w:r>
@@ -4628,27 +4730,25 @@
           <w:sz w:val="20"/>
           <w:szCs w:val="20"/>
         </w:rPr>
-        <w:t xml:space="preserve"> on the mouse data. We are </w:t>
-      </w:r>
-      <w:proofErr w:type="gramStart"/>
-      <w:r>
-        <w:rPr>
-          <w:rFonts w:ascii="Times New Roman" w:eastAsia="Times New Roman" w:hAnsi="Times New Roman" w:cs="Times New Roman"/>
-          <w:color w:val="000000"/>
-          <w:sz w:val="20"/>
-          <w:szCs w:val="20"/>
-        </w:rPr>
-        <w:t>unable  to</w:t>
-      </w:r>
-      <w:proofErr w:type="gramEnd"/>
-      <w:r>
-        <w:rPr>
-          <w:rFonts w:ascii="Times New Roman" w:eastAsia="Times New Roman" w:hAnsi="Times New Roman" w:cs="Times New Roman"/>
-          <w:color w:val="000000"/>
-          <w:sz w:val="20"/>
-          <w:szCs w:val="20"/>
-        </w:rPr>
-        <w:t xml:space="preserve"> include </w:t>
+        <w:t xml:space="preserve"> on</w:t>
+      </w:r>
+      <w:r>
+        <w:rPr>
+          <w:rFonts w:ascii="Times New Roman" w:eastAsia="Times New Roman" w:hAnsi="Times New Roman" w:cs="Times New Roman"/>
+          <w:color w:val="000000"/>
+          <w:sz w:val="20"/>
+          <w:szCs w:val="20"/>
+        </w:rPr>
+        <w:t xml:space="preserve"> the mouse data. We are unable </w:t>
+      </w:r>
+      <w:r>
+        <w:rPr>
+          <w:rFonts w:ascii="Times New Roman" w:eastAsia="Times New Roman" w:hAnsi="Times New Roman" w:cs="Times New Roman"/>
+          <w:color w:val="000000"/>
+          <w:sz w:val="20"/>
+          <w:szCs w:val="20"/>
+        </w:rPr>
+        <w:t xml:space="preserve">to include </w:t>
       </w:r>
       <w:proofErr w:type="spellStart"/>
       <w:r>

</xml_diff>

<commit_message>
still tring to get bioinformatics in the right latex format
</commit_message>
<xml_diff>
--- a/BioinformaticsRevison/ResponseBIOINF-2019-0261.docx
+++ b/BioinformaticsRevison/ResponseBIOINF-2019-0261.docx
@@ -581,14 +581,28 @@
           <w:rFonts w:ascii="Times New Roman" w:hAnsi="Times New Roman" w:cs="Times New Roman"/>
           <w:color w:val="7F7F7F" w:themeColor="text1" w:themeTint="80"/>
         </w:rPr>
-        <w:t>We have revised the text to make this point (Lines 105 –</w:t>
+        <w:t>We have revised the te</w:t>
       </w:r>
       <w:r>
         <w:rPr>
           <w:rFonts w:ascii="Times New Roman" w:hAnsi="Times New Roman" w:cs="Times New Roman"/>
           <w:color w:val="7F7F7F" w:themeColor="text1" w:themeTint="80"/>
         </w:rPr>
-        <w:t xml:space="preserve"> 117</w:t>
+        <w:t>xt to make this point (Lines 106</w:t>
+      </w:r>
+      <w:r>
+        <w:rPr>
+          <w:rFonts w:ascii="Times New Roman" w:hAnsi="Times New Roman" w:cs="Times New Roman"/>
+          <w:color w:val="7F7F7F" w:themeColor="text1" w:themeTint="80"/>
+        </w:rPr>
+        <w:t xml:space="preserve"> –</w:t>
+      </w:r>
+      <w:r>
+        <w:rPr>
+          <w:rFonts w:ascii="Times New Roman" w:hAnsi="Times New Roman" w:cs="Times New Roman"/>
+          <w:color w:val="7F7F7F" w:themeColor="text1" w:themeTint="80"/>
+        </w:rPr>
+        <w:t xml:space="preserve"> 118</w:t>
       </w:r>
       <w:r>
         <w:rPr>
@@ -1065,7 +1079,13 @@
         <w:rPr>
           <w:rFonts w:ascii="Times New Roman" w:hAnsi="Times New Roman" w:cs="Times New Roman"/>
         </w:rPr>
-        <w:t xml:space="preserve">ces are discussed in lines 217 to 234 </w:t>
+        <w:t>ces are discussed in lines 218 to 235</w:t>
+      </w:r>
+      <w:r>
+        <w:rPr>
+          <w:rFonts w:ascii="Times New Roman" w:hAnsi="Times New Roman" w:cs="Times New Roman"/>
+        </w:rPr>
+        <w:t xml:space="preserve"> </w:t>
       </w:r>
       <w:r>
         <w:rPr>
@@ -1709,14 +1729,35 @@
           <w:rFonts w:ascii="Times New Roman" w:hAnsi="Times New Roman" w:cs="Times New Roman"/>
           <w:lang w:val="en-US"/>
         </w:rPr>
-        <w:t xml:space="preserve"> We have restructured and rewritten most of this paragraph (lines 42 –</w:t>
-      </w:r>
-      <w:r>
-        <w:rPr>
-          <w:rFonts w:ascii="Times New Roman" w:hAnsi="Times New Roman" w:cs="Times New Roman"/>
-          <w:lang w:val="en-US"/>
-        </w:rPr>
-        <w:t xml:space="preserve"> 58 in the revised manuscript</w:t>
+        <w:t xml:space="preserve"> We have restructured and rewritten </w:t>
+      </w:r>
+      <w:r>
+        <w:rPr>
+          <w:rFonts w:ascii="Times New Roman" w:hAnsi="Times New Roman" w:cs="Times New Roman"/>
+          <w:lang w:val="en-US"/>
+        </w:rPr>
+        <w:t>most of this paragraph (lines 43</w:t>
+      </w:r>
+      <w:r>
+        <w:rPr>
+          <w:rFonts w:ascii="Times New Roman" w:hAnsi="Times New Roman" w:cs="Times New Roman"/>
+          <w:lang w:val="en-US"/>
+        </w:rPr>
+        <w:t xml:space="preserve"> –</w:t>
+      </w:r>
+      <w:r>
+        <w:rPr>
+          <w:rFonts w:ascii="Times New Roman" w:hAnsi="Times New Roman" w:cs="Times New Roman"/>
+          <w:lang w:val="en-US"/>
+        </w:rPr>
+        <w:t xml:space="preserve"> 59</w:t>
+      </w:r>
+      <w:r>
+        <w:rPr>
+          <w:rFonts w:ascii="Times New Roman" w:hAnsi="Times New Roman" w:cs="Times New Roman"/>
+          <w:lang w:val="en-US"/>
+        </w:rPr>
+        <w:t xml:space="preserve"> in the revised manuscript</w:t>
       </w:r>
       <w:r>
         <w:rPr>
@@ -2006,7 +2047,14 @@
           <w:rFonts w:ascii="Times New Roman" w:hAnsi="Times New Roman" w:cs="Times New Roman"/>
           <w:lang w:val="en-US"/>
         </w:rPr>
-        <w:t>Lines 67-70 in the revised manuscript.</w:t>
+        <w:t>Lines 68-71</w:t>
+      </w:r>
+      <w:r>
+        <w:rPr>
+          <w:rFonts w:ascii="Times New Roman" w:hAnsi="Times New Roman" w:cs="Times New Roman"/>
+          <w:lang w:val="en-US"/>
+        </w:rPr>
+        <w:t xml:space="preserve"> in the revised manuscript.</w:t>
       </w:r>
       <w:proofErr w:type="gramEnd"/>
       <w:r>
@@ -2105,7 +2153,14 @@
           <w:rFonts w:ascii="Times New Roman" w:hAnsi="Times New Roman" w:cs="Times New Roman"/>
           <w:lang w:val="en-US"/>
         </w:rPr>
-        <w:t xml:space="preserve"> We haven’t added a reference but we have changed the wording so that we are now explaining what we mean by “results are immediately interpretable”. </w:t>
+        <w:t xml:space="preserve"> We haven’t added a reference but we have changed the wording so that we are now explaining what we mean by “results are imme</w:t>
+      </w:r>
+      <w:r>
+        <w:rPr>
+          <w:rFonts w:ascii="Times New Roman" w:hAnsi="Times New Roman" w:cs="Times New Roman"/>
+          <w:lang w:val="en-US"/>
+        </w:rPr>
+        <w:t xml:space="preserve">diately interpretable”. </w:t>
       </w:r>
       <w:proofErr w:type="gramStart"/>
       <w:r>
@@ -2113,7 +2168,14 @@
           <w:rFonts w:ascii="Times New Roman" w:hAnsi="Times New Roman" w:cs="Times New Roman"/>
           <w:lang w:val="en-US"/>
         </w:rPr>
-        <w:t>Lines 76 &amp; 77 in the revised manuscript.</w:t>
+        <w:t>Lines 77 &amp; 78</w:t>
+      </w:r>
+      <w:r>
+        <w:rPr>
+          <w:rFonts w:ascii="Times New Roman" w:hAnsi="Times New Roman" w:cs="Times New Roman"/>
+          <w:lang w:val="en-US"/>
+        </w:rPr>
+        <w:t xml:space="preserve"> in the revised manuscript.</w:t>
       </w:r>
       <w:proofErr w:type="gramEnd"/>
       <w:r>
@@ -2246,7 +2308,14 @@
           <w:rFonts w:ascii="Times New Roman" w:hAnsi="Times New Roman" w:cs="Times New Roman"/>
           <w:lang w:val="en-US"/>
         </w:rPr>
-        <w:t>ow formatted the same. Line 99 in the revised manuscript</w:t>
+        <w:t>ow formatted the same. Line 100</w:t>
+      </w:r>
+      <w:r>
+        <w:rPr>
+          <w:rFonts w:ascii="Times New Roman" w:hAnsi="Times New Roman" w:cs="Times New Roman"/>
+          <w:lang w:val="en-US"/>
+        </w:rPr>
+        <w:t xml:space="preserve"> in the revised manuscript</w:t>
       </w:r>
     </w:p>
     <w:p>
@@ -2313,13 +2382,25 @@
         <w:rPr>
           <w:rFonts w:ascii="Times New Roman" w:hAnsi="Times New Roman" w:cs="Times New Roman"/>
         </w:rPr>
-        <w:t xml:space="preserve"> citations for model selection. Finally, we have reworded the paragraph. Lines 105 –</w:t>
-      </w:r>
-      <w:r>
-        <w:rPr>
-          <w:rFonts w:ascii="Times New Roman" w:hAnsi="Times New Roman" w:cs="Times New Roman"/>
-        </w:rPr>
-        <w:t xml:space="preserve"> 117</w:t>
+        <w:t xml:space="preserve"> citations for model selection. Finally, we have r</w:t>
+      </w:r>
+      <w:r>
+        <w:rPr>
+          <w:rFonts w:ascii="Times New Roman" w:hAnsi="Times New Roman" w:cs="Times New Roman"/>
+        </w:rPr>
+        <w:t>eworded the paragraph. Lines 106</w:t>
+      </w:r>
+      <w:r>
+        <w:rPr>
+          <w:rFonts w:ascii="Times New Roman" w:hAnsi="Times New Roman" w:cs="Times New Roman"/>
+        </w:rPr>
+        <w:t xml:space="preserve"> –</w:t>
+      </w:r>
+      <w:r>
+        <w:rPr>
+          <w:rFonts w:ascii="Times New Roman" w:hAnsi="Times New Roman" w:cs="Times New Roman"/>
+        </w:rPr>
+        <w:t xml:space="preserve"> 118</w:t>
       </w:r>
       <w:r>
         <w:rPr>
@@ -2410,7 +2491,14 @@
           <w:rFonts w:ascii="Times New Roman" w:hAnsi="Times New Roman" w:cs="Times New Roman"/>
           <w:lang w:val="en-US"/>
         </w:rPr>
-        <w:t xml:space="preserve"> Lines 116 and 117 in the revised paper </w:t>
+        <w:t xml:space="preserve"> Lines 117 and 118</w:t>
+      </w:r>
+      <w:r>
+        <w:rPr>
+          <w:rFonts w:ascii="Times New Roman" w:hAnsi="Times New Roman" w:cs="Times New Roman"/>
+          <w:lang w:val="en-US"/>
+        </w:rPr>
+        <w:t xml:space="preserve"> in the revised paper </w:t>
       </w:r>
     </w:p>
     <w:p>
@@ -2469,7 +2557,14 @@
           <w:rFonts w:ascii="Times New Roman" w:hAnsi="Times New Roman" w:cs="Times New Roman"/>
           <w:lang w:val="en-US"/>
         </w:rPr>
-        <w:t xml:space="preserve">Line 157 in </w:t>
+        <w:t>Line 158</w:t>
+      </w:r>
+      <w:r>
+        <w:rPr>
+          <w:rFonts w:ascii="Times New Roman" w:hAnsi="Times New Roman" w:cs="Times New Roman"/>
+          <w:lang w:val="en-US"/>
+        </w:rPr>
+        <w:t xml:space="preserve"> in </w:t>
       </w:r>
       <w:r>
         <w:rPr>
@@ -2556,7 +2651,14 @@
           <w:rFonts w:ascii="Times New Roman" w:hAnsi="Times New Roman" w:cs="Times New Roman"/>
           <w:lang w:val="en-US"/>
         </w:rPr>
-        <w:t xml:space="preserve"> they belong.  Lines 203 – </w:t>
+        <w:t xml:space="preserve"> the</w:t>
+      </w:r>
+      <w:r>
+        <w:rPr>
+          <w:rFonts w:ascii="Times New Roman" w:hAnsi="Times New Roman" w:cs="Times New Roman"/>
+          <w:lang w:val="en-US"/>
+        </w:rPr>
+        <w:t xml:space="preserve">y belong.  Lines 204 – </w:t>
       </w:r>
       <w:proofErr w:type="gramStart"/>
       <w:r>
@@ -2564,7 +2666,14 @@
           <w:rFonts w:ascii="Times New Roman" w:hAnsi="Times New Roman" w:cs="Times New Roman"/>
           <w:lang w:val="en-US"/>
         </w:rPr>
-        <w:t xml:space="preserve">205 </w:t>
+        <w:t>206</w:t>
+      </w:r>
+      <w:r>
+        <w:rPr>
+          <w:rFonts w:ascii="Times New Roman" w:hAnsi="Times New Roman" w:cs="Times New Roman"/>
+          <w:lang w:val="en-US"/>
+        </w:rPr>
+        <w:t xml:space="preserve"> </w:t>
       </w:r>
       <w:r>
         <w:rPr>
@@ -2796,7 +2905,23 @@
           <w:color w:val="000000"/>
           <w:lang w:val="en-US"/>
         </w:rPr>
-        <w:t xml:space="preserve">: True. We have amended the manuscript. Line 218 </w:t>
+        <w:t xml:space="preserve">: True. We have </w:t>
+      </w:r>
+      <w:r>
+        <w:rPr>
+          <w:rFonts w:ascii="Times New Roman" w:hAnsi="Times New Roman" w:cs="Times New Roman"/>
+          <w:color w:val="000000"/>
+          <w:lang w:val="en-US"/>
+        </w:rPr>
+        <w:t>amended the manuscript. Line 219</w:t>
+      </w:r>
+      <w:r>
+        <w:rPr>
+          <w:rFonts w:ascii="Times New Roman" w:hAnsi="Times New Roman" w:cs="Times New Roman"/>
+          <w:color w:val="000000"/>
+          <w:lang w:val="en-US"/>
+        </w:rPr>
+        <w:t xml:space="preserve"> </w:t>
       </w:r>
       <w:proofErr w:type="gramStart"/>
       <w:r>
@@ -2886,7 +3011,21 @@
           <w:rFonts w:ascii="Times New Roman" w:hAnsi="Times New Roman" w:cs="Times New Roman"/>
           <w:lang w:val="en-US"/>
         </w:rPr>
-        <w:t xml:space="preserve"> We have reworded the paragraph to make it clear that there is no testing taking place here. The score statistic and p-value is being used only to identify the next best SNP to include in the model. Lines 221 – 234 in revised paper. </w:t>
+        <w:t xml:space="preserve"> We have reworded the paragraph to make it clear that there is no testing taking place here. The score statistic and p-value is being used only to identify the next best SNP to</w:t>
+      </w:r>
+      <w:r>
+        <w:rPr>
+          <w:rFonts w:ascii="Times New Roman" w:hAnsi="Times New Roman" w:cs="Times New Roman"/>
+          <w:lang w:val="en-US"/>
+        </w:rPr>
+        <w:t xml:space="preserve"> include in the model. Lines 222 – 235</w:t>
+      </w:r>
+      <w:r>
+        <w:rPr>
+          <w:rFonts w:ascii="Times New Roman" w:hAnsi="Times New Roman" w:cs="Times New Roman"/>
+          <w:lang w:val="en-US"/>
+        </w:rPr>
+        <w:t xml:space="preserve"> in revised paper. </w:t>
       </w:r>
     </w:p>
     <w:p>
@@ -2951,7 +3090,7 @@
           <w:rFonts w:ascii="Times New Roman" w:hAnsi="Times New Roman" w:cs="Times New Roman"/>
           <w:lang w:val="en-US"/>
         </w:rPr>
-        <w:t>288 - 322</w:t>
+        <w:t>289 - 333</w:t>
       </w:r>
       <w:r>
         <w:rPr>
@@ -3034,7 +3173,21 @@
           <w:rFonts w:ascii="Times New Roman" w:hAnsi="Times New Roman" w:cs="Times New Roman"/>
           <w:lang w:val="en-US"/>
         </w:rPr>
-        <w:t xml:space="preserve"> All of these questions have been answered earlier in Section 2.4.  We now reference this section here Line 371 in revised paper. </w:t>
+        <w:t xml:space="preserve"> All of these questions have been answered earlier in Section 2.4.  We now refe</w:t>
+      </w:r>
+      <w:r>
+        <w:rPr>
+          <w:rFonts w:ascii="Times New Roman" w:hAnsi="Times New Roman" w:cs="Times New Roman"/>
+          <w:lang w:val="en-US"/>
+        </w:rPr>
+        <w:t>rence this section here Line 373</w:t>
+      </w:r>
+      <w:r>
+        <w:rPr>
+          <w:rFonts w:ascii="Times New Roman" w:hAnsi="Times New Roman" w:cs="Times New Roman"/>
+          <w:lang w:val="en-US"/>
+        </w:rPr>
+        <w:t xml:space="preserve"> in revised paper. </w:t>
       </w:r>
     </w:p>
     <w:p>
@@ -3090,7 +3243,23 @@
           <w:color w:val="000000"/>
           <w:lang w:val="en-US"/>
         </w:rPr>
-        <w:t xml:space="preserve"> Effect sizes have been added. Lines 380 – 381 </w:t>
+        <w:t xml:space="preserve"> Effect </w:t>
+      </w:r>
+      <w:r>
+        <w:rPr>
+          <w:rFonts w:ascii="Times New Roman" w:hAnsi="Times New Roman" w:cs="Times New Roman"/>
+          <w:color w:val="000000"/>
+          <w:lang w:val="en-US"/>
+        </w:rPr>
+        <w:t>sizes have been added. Lines 382 – 383</w:t>
+      </w:r>
+      <w:r>
+        <w:rPr>
+          <w:rFonts w:ascii="Times New Roman" w:hAnsi="Times New Roman" w:cs="Times New Roman"/>
+          <w:color w:val="000000"/>
+          <w:lang w:val="en-US"/>
+        </w:rPr>
+        <w:t xml:space="preserve"> </w:t>
       </w:r>
       <w:proofErr w:type="gramStart"/>
       <w:r>
@@ -3173,7 +3342,15 @@
           <w:color w:val="000000"/>
           <w:lang w:val="en-US"/>
         </w:rPr>
-        <w:t xml:space="preserve">s 386 &amp; 387 in revised manuscript. </w:t>
+        <w:t>s 388 &amp; 389</w:t>
+      </w:r>
+      <w:r>
+        <w:rPr>
+          <w:rFonts w:ascii="Times New Roman" w:hAnsi="Times New Roman" w:cs="Times New Roman"/>
+          <w:color w:val="000000"/>
+          <w:lang w:val="en-US"/>
+        </w:rPr>
+        <w:t xml:space="preserve"> in revised manuscript. </w:t>
       </w:r>
     </w:p>
     <w:p>
@@ -3241,7 +3418,23 @@
           <w:color w:val="000000"/>
           <w:lang w:val="en-US"/>
         </w:rPr>
-        <w:t>. Done. Justified and cited. Lines 427-429.</w:t>
+        <w:t xml:space="preserve">. Done. </w:t>
+      </w:r>
+      <w:r>
+        <w:rPr>
+          <w:rFonts w:ascii="Times New Roman" w:hAnsi="Times New Roman" w:cs="Times New Roman"/>
+          <w:color w:val="000000"/>
+          <w:lang w:val="en-US"/>
+        </w:rPr>
+        <w:t>Justified and cited. Lines 429-431</w:t>
+      </w:r>
+      <w:r>
+        <w:rPr>
+          <w:rFonts w:ascii="Times New Roman" w:hAnsi="Times New Roman" w:cs="Times New Roman"/>
+          <w:color w:val="000000"/>
+          <w:lang w:val="en-US"/>
+        </w:rPr>
+        <w:t>.</w:t>
       </w:r>
     </w:p>
     <w:p>
@@ -3465,7 +3658,7 @@
           <w:color w:val="000000"/>
           <w:lang w:val="en-US"/>
         </w:rPr>
-        <w:t xml:space="preserve"> Citation added. Line 511</w:t>
+        <w:t xml:space="preserve"> Citation added. Line 513</w:t>
       </w:r>
       <w:r>
         <w:rPr>
@@ -3632,7 +3825,23 @@
           <w:color w:val="000000"/>
           <w:lang w:val="en-US"/>
         </w:rPr>
-        <w:t xml:space="preserve"> plots have been added to Supplementary Materials and referenced in the paper. Line 528 &amp; 529 of revised paper. </w:t>
+        <w:t xml:space="preserve"> plots have been added to Supplementary Materials and r</w:t>
+      </w:r>
+      <w:r>
+        <w:rPr>
+          <w:rFonts w:ascii="Times New Roman" w:hAnsi="Times New Roman" w:cs="Times New Roman"/>
+          <w:color w:val="000000"/>
+          <w:lang w:val="en-US"/>
+        </w:rPr>
+        <w:t>eferenced in the paper. Line 530 &amp; 531</w:t>
+      </w:r>
+      <w:r>
+        <w:rPr>
+          <w:rFonts w:ascii="Times New Roman" w:hAnsi="Times New Roman" w:cs="Times New Roman"/>
+          <w:color w:val="000000"/>
+          <w:lang w:val="en-US"/>
+        </w:rPr>
+        <w:t xml:space="preserve"> of revised paper. </w:t>
       </w:r>
     </w:p>
     <w:p>
@@ -3729,7 +3938,15 @@
           <w:color w:val="000000"/>
           <w:lang w:val="en-US"/>
         </w:rPr>
-        <w:t xml:space="preserve">563 – 566 of revised paper. </w:t>
+        <w:t>565 – 568</w:t>
+      </w:r>
+      <w:r>
+        <w:rPr>
+          <w:rFonts w:ascii="Times New Roman" w:hAnsi="Times New Roman" w:cs="Times New Roman"/>
+          <w:color w:val="000000"/>
+          <w:lang w:val="en-US"/>
+        </w:rPr>
+        <w:t xml:space="preserve"> of revised paper. </w:t>
       </w:r>
     </w:p>
     <w:p>
@@ -4261,7 +4478,34 @@
           <w:sz w:val="20"/>
           <w:szCs w:val="20"/>
         </w:rPr>
-        <w:t>We’ve removed this distinction from the paper. We have revised Table S1 and changed the wording of lines 102 – 111.  We have also removed reference to Eagle being “threshold free”.  Changes made: Table S1 revised. New wording lines 105 – 117</w:t>
+        <w:t>We’ve removed this distinction from the paper. We have revised Table S1 and changed the wording of lines 102 – 111</w:t>
+      </w:r>
+      <w:r>
+        <w:rPr>
+          <w:rFonts w:ascii="Times New Roman" w:eastAsia="Times New Roman" w:hAnsi="Times New Roman" w:cs="Times New Roman"/>
+          <w:color w:val="000000"/>
+          <w:sz w:val="20"/>
+          <w:szCs w:val="20"/>
+        </w:rPr>
+        <w:t xml:space="preserve"> of the original paper</w:t>
+      </w:r>
+      <w:r>
+        <w:rPr>
+          <w:rFonts w:ascii="Times New Roman" w:eastAsia="Times New Roman" w:hAnsi="Times New Roman" w:cs="Times New Roman"/>
+          <w:color w:val="000000"/>
+          <w:sz w:val="20"/>
+          <w:szCs w:val="20"/>
+        </w:rPr>
+        <w:t>.  We have also removed reference to Eagle being “threshold free”.  Changes made: Table S</w:t>
+      </w:r>
+      <w:r>
+        <w:rPr>
+          <w:rFonts w:ascii="Times New Roman" w:eastAsia="Times New Roman" w:hAnsi="Times New Roman" w:cs="Times New Roman"/>
+          <w:color w:val="000000"/>
+          <w:sz w:val="20"/>
+          <w:szCs w:val="20"/>
+        </w:rPr>
+        <w:t>1 revised. New wording lines 106 – 118</w:t>
       </w:r>
       <w:r>
         <w:rPr>
@@ -4347,8 +4591,6 @@
           <w:szCs w:val="32"/>
         </w:rPr>
       </w:pPr>
-      <w:bookmarkStart w:id="0" w:name="_GoBack"/>
-      <w:bookmarkEnd w:id="0"/>
     </w:p>
     <w:p>
       <w:pPr>
@@ -4788,7 +5030,27 @@
           <w:sz w:val="20"/>
           <w:szCs w:val="20"/>
         </w:rPr>
-        <w:t xml:space="preserve"> and differences with Eagle in the discussion (Lines 600-619 in revised manuscript). </w:t>
+        <w:t xml:space="preserve"> and differences with Ea</w:t>
+      </w:r>
+      <w:r>
+        <w:rPr>
+          <w:rFonts w:ascii="Times New Roman" w:eastAsia="Times New Roman" w:hAnsi="Times New Roman" w:cs="Times New Roman"/>
+          <w:color w:val="000000"/>
+          <w:sz w:val="20"/>
+          <w:szCs w:val="20"/>
+        </w:rPr>
+        <w:t>gle in the discussion (Lines 602-621</w:t>
+      </w:r>
+      <w:bookmarkStart w:id="0" w:name="_GoBack"/>
+      <w:bookmarkEnd w:id="0"/>
+      <w:r>
+        <w:rPr>
+          <w:rFonts w:ascii="Times New Roman" w:eastAsia="Times New Roman" w:hAnsi="Times New Roman" w:cs="Times New Roman"/>
+          <w:color w:val="000000"/>
+          <w:sz w:val="20"/>
+          <w:szCs w:val="20"/>
+        </w:rPr>
+        <w:t xml:space="preserve"> in revised manuscript). </w:t>
       </w:r>
     </w:p>
     <w:p>

</xml_diff>